<commit_message>
Preparation for PRISM group meeting, fixed start_time var
</commit_message>
<xml_diff>
--- a/notes/Deciding which plots to include.docx
+++ b/notes/Deciding which plots to include.docx
@@ -10,20 +10,8 @@
         <w:t>Deciding which plots to include / exclude</w:t>
       </w:r>
     </w:p>
-    <w:p>
-      <w:r>
-        <w:t>M</w:t>
-      </w:r>
-      <w:r>
-        <w:t>ean? Random? First? Last?</w:t>
-      </w:r>
-    </w:p>
     <w:p/>
     <w:p>
-      <w:bookmarkStart w:id="0" w:name="_GoBack"/>
-      <w:bookmarkEnd w:id="0"/>
-    </w:p>
-    <w:p>
       <w:pPr>
         <w:rPr>
           <w:b/>
@@ -38,7 +26,7 @@
     </w:p>
     <w:p>
       <w:r>
-        <w:t>-plots with 2 observations: timing doesn’t appear to matter all that much if I look at the number of birds observed within each region. Seems like randomly selecting one of the observation would be the best approach because it then I wouldn’t end up with non-discrete numbers, especially 0.5 which is confusing if I do presence/absence</w:t>
+        <w:t xml:space="preserve">-plots with 2 observations: timing doesn’t appear to matter all that much if I look at the number of birds observed within each region. </w:t>
       </w:r>
     </w:p>
     <w:p>
@@ -72,10 +60,12 @@
     </w:p>
     <w:p>
       <w:r>
-        <w:t>-I r</w:t>
-      </w:r>
-      <w:r>
-        <w:t>ead one comment about some intensive plots being converted to rapid plots because they didn’t have time to finish the intensive protocol</w:t>
+        <w:t>-I read one comment about some intensive plots being converted to rapid plots because they didn’t have time to finish the intensive protocol</w:t>
+      </w:r>
+    </w:p>
+    <w:p>
+      <w:r>
+        <w:t>-Intensive plots that had no birds in them were excluded – definitely a bias for presence/absence</w:t>
       </w:r>
     </w:p>
     <w:p/>
@@ -155,15 +145,7 @@
         </w:numPr>
       </w:pPr>
       <w:r>
-        <w:t xml:space="preserve">2008, </w:t>
-      </w:r>
-      <w:proofErr w:type="spellStart"/>
-      <w:r>
-        <w:t>Kiggarvik</w:t>
-      </w:r>
-      <w:proofErr w:type="spellEnd"/>
-      <w:r>
-        <w:t xml:space="preserve"> Mine Project, 1 plot x 2 surveys</w:t>
+        <w:t>2008, Kiggarvik Mine Project, 1 plot x 2 surveys</w:t>
       </w:r>
     </w:p>
     <w:p>
@@ -310,13 +292,8 @@
         </w:numPr>
       </w:pPr>
       <w:r>
-        <w:t xml:space="preserve">2003, Dewey </w:t>
-      </w:r>
-      <w:proofErr w:type="spellStart"/>
-      <w:r>
-        <w:t>Soper</w:t>
-      </w:r>
-      <w:proofErr w:type="spellEnd"/>
+        <w:t>2003, Dewey Soper</w:t>
+      </w:r>
       <w:r>
         <w:t>: 4 x 2</w:t>
       </w:r>
@@ -339,7 +316,6 @@
         </w:numPr>
       </w:pPr>
       <w:r>
-        <w:lastRenderedPageBreak/>
         <w:t>2003, Southampton, 1 x 2</w:t>
       </w:r>
     </w:p>
@@ -360,36 +336,45 @@
         <w:t>2008, Mackenzie, 4 x 2</w:t>
       </w:r>
     </w:p>
+    <w:p>
+      <w:pPr>
+        <w:pStyle w:val="ListParagraph"/>
+      </w:pPr>
+    </w:p>
+    <w:p/>
+    <w:p>
+      <w:pPr>
+        <w:rPr>
+          <w:b/>
+        </w:rPr>
+      </w:pPr>
+      <w:r>
+        <w:rPr>
+          <w:b/>
+        </w:rPr>
+        <w:t>Plots that had rapid surveys conducted in multiple years</w:t>
+      </w:r>
+    </w:p>
+    <w:p>
+      <w:r>
+        <w:t>-re-surveyed plots</w:t>
+      </w:r>
+      <w:r>
+        <w:t>: would it be better for me to have them as early ones to align with the population estimates, or would it better to use the new ones where survey methods might be more reliable?</w:t>
+      </w:r>
+    </w:p>
+    <w:p>
+      <w:r>
+        <w:t>-Are there any years that we know were more questionable based on weather or methods?</w:t>
+      </w:r>
+      <w:r>
+        <w:t xml:space="preserve"> (esp Rasmussen Lowlands</w:t>
+      </w:r>
+    </w:p>
     <w:p/>
     <w:p/>
     <w:p>
       <w:pPr>
-        <w:rPr>
-          <w:b/>
-        </w:rPr>
-      </w:pPr>
-      <w:r>
-        <w:rPr>
-          <w:b/>
-        </w:rPr>
-        <w:t>Plots that had rapid surveys conducted in multiple years</w:t>
-      </w:r>
-    </w:p>
-    <w:p>
-      <w:r>
-        <w:t>-re-surveyed plots</w:t>
-      </w:r>
-      <w:r>
-        <w:t>: would it be better for me to have them as early ones to align with the population estimates, or would it better to use the new ones where survey methods might be more reliable?</w:t>
-      </w:r>
-    </w:p>
-    <w:p>
-      <w:r>
-        <w:t>-same question as above. My thought is to use a random one (but restrained by region so that they are all done in the same year). Laurent might want to use the mean</w:t>
-      </w:r>
-    </w:p>
-    <w:p>
-      <w:pPr>
         <w:pStyle w:val="ListParagraph"/>
         <w:numPr>
           <w:ilvl w:val="0"/>
@@ -412,15 +397,25 @@
         <w:t xml:space="preserve">25 plots, 2-6 years </w:t>
       </w:r>
       <w:r>
-        <w:t xml:space="preserve">(Mackenzie Gas, </w:t>
-      </w:r>
-      <w:proofErr w:type="spellStart"/>
+        <w:t>(Mackenzie Gas</w:t>
+      </w:r>
+      <w:r>
+        <w:t xml:space="preserve"> 2007-2014</w:t>
+      </w:r>
+      <w:r>
+        <w:t xml:space="preserve">, </w:t>
+      </w:r>
+      <w:r>
+        <w:t>North Hudson Barrens (</w:t>
+      </w:r>
       <w:r>
         <w:t>Igloolik</w:t>
       </w:r>
-      <w:proofErr w:type="spellEnd"/>
-      <w:r>
-        <w:t>?)</w:t>
+      <w:r>
+        <w:t>? 2016 and 2017</w:t>
+      </w:r>
+      <w:r>
+        <w:t>)</w:t>
       </w:r>
     </w:p>
     <w:p>
@@ -457,23 +452,7 @@
         <w:t xml:space="preserve">years </w:t>
       </w:r>
       <w:r>
-        <w:t>(</w:t>
-      </w:r>
-      <w:proofErr w:type="spellStart"/>
-      <w:r>
-        <w:t>Meadowbank</w:t>
-      </w:r>
-      <w:proofErr w:type="spellEnd"/>
-      <w:r>
-        <w:t xml:space="preserve">, Hope Bay, </w:t>
-      </w:r>
-      <w:proofErr w:type="spellStart"/>
-      <w:r>
-        <w:t>Kiggavik</w:t>
-      </w:r>
-      <w:proofErr w:type="spellEnd"/>
-      <w:r>
-        <w:t>, Mackenzie Gas)</w:t>
+        <w:t>(Meadowbank, Hope Bay, Kiggavik, Mackenzie Gas)</w:t>
       </w:r>
     </w:p>
     <w:p>
@@ -588,6 +567,13 @@
     <w:p/>
     <w:p/>
     <w:p/>
+    <w:p/>
+    <w:p/>
+    <w:p/>
+    <w:p/>
+    <w:p/>
+    <w:p/>
+    <w:p/>
     <w:p>
       <w:pPr>
         <w:pBdr>
@@ -595,7 +581,6 @@
         </w:pBdr>
       </w:pPr>
     </w:p>
-    <w:p/>
     <w:p>
       <w:pPr>
         <w:rPr>
@@ -606,8 +591,1828 @@
         <w:rPr>
           <w:b/>
         </w:rPr>
+        <w:t>Comparing plots that were selected in different ways</w:t>
+      </w:r>
+    </w:p>
+    <w:p>
+      <w:r>
+        <w:t>-summed all birds that were observed in each survey, took the mean if they were surveyed multiple times</w:t>
+      </w:r>
+    </w:p>
+    <w:tbl>
+      <w:tblPr>
+        <w:tblW w:w="0" w:type="auto"/>
+        <w:tblCellSpacing w:w="0" w:type="dxa"/>
+        <w:tblLayout w:type="fixed"/>
+        <w:tblCellMar>
+          <w:top w:w="15" w:type="dxa"/>
+          <w:left w:w="15" w:type="dxa"/>
+          <w:bottom w:w="15" w:type="dxa"/>
+          <w:right w:w="15" w:type="dxa"/>
+        </w:tblCellMar>
+        <w:tblLook w:val="04A0" w:firstRow="1" w:lastRow="0" w:firstColumn="1" w:lastColumn="0" w:noHBand="0" w:noVBand="1"/>
+      </w:tblPr>
+      <w:tblGrid>
+        <w:gridCol w:w="2705"/>
+        <w:gridCol w:w="1939"/>
+        <w:gridCol w:w="1606"/>
+        <w:gridCol w:w="912"/>
+      </w:tblGrid>
+      <w:tr>
+        <w:trPr>
+          <w:tblHeader/>
+          <w:tblCellSpacing w:w="0" w:type="dxa"/>
+        </w:trPr>
+        <w:tc>
+          <w:tcPr>
+            <w:tcW w:w="2705" w:type="dxa"/>
+            <w:tcBorders>
+              <w:top w:val="nil"/>
+              <w:left w:val="nil"/>
+              <w:bottom w:val="single" w:sz="2" w:space="0" w:color="D6DADC"/>
+              <w:right w:val="single" w:sz="6" w:space="0" w:color="D6DADC"/>
+            </w:tcBorders>
+            <w:shd w:val="clear" w:color="auto" w:fill="F7F8F9"/>
+            <w:tcMar>
+              <w:top w:w="0" w:type="dxa"/>
+              <w:left w:w="75" w:type="dxa"/>
+              <w:bottom w:w="0" w:type="dxa"/>
+              <w:right w:w="75" w:type="dxa"/>
+            </w:tcMar>
+            <w:vAlign w:val="center"/>
+            <w:hideMark/>
+          </w:tcPr>
+          <w:p>
+            <w:pPr>
+              <w:spacing w:after="540" w:line="240" w:lineRule="auto"/>
+              <w:rPr>
+                <w:rFonts w:ascii="Times New Roman" w:eastAsia="Times New Roman" w:hAnsi="Times New Roman" w:cs="Times New Roman"/>
+                <w:sz w:val="20"/>
+                <w:szCs w:val="20"/>
+                <w:lang w:eastAsia="en-CA"/>
+              </w:rPr>
+            </w:pPr>
+          </w:p>
+        </w:tc>
+        <w:tc>
+          <w:tcPr>
+            <w:tcW w:w="1939" w:type="dxa"/>
+            <w:tcBorders>
+              <w:top w:val="nil"/>
+              <w:left w:val="nil"/>
+              <w:bottom w:val="single" w:sz="2" w:space="0" w:color="D6DADC"/>
+              <w:right w:val="single" w:sz="6" w:space="0" w:color="D6DADC"/>
+            </w:tcBorders>
+            <w:shd w:val="clear" w:color="auto" w:fill="F7F8F9"/>
+            <w:tcMar>
+              <w:top w:w="0" w:type="dxa"/>
+              <w:left w:w="75" w:type="dxa"/>
+              <w:bottom w:w="0" w:type="dxa"/>
+              <w:right w:w="75" w:type="dxa"/>
+            </w:tcMar>
+            <w:vAlign w:val="center"/>
+            <w:hideMark/>
+          </w:tcPr>
+          <w:p>
+            <w:pPr>
+              <w:spacing w:after="540" w:line="240" w:lineRule="auto"/>
+              <w:rPr>
+                <w:rFonts w:ascii="Times New Roman" w:eastAsia="Times New Roman" w:hAnsi="Times New Roman" w:cs="Times New Roman"/>
+                <w:sz w:val="20"/>
+                <w:szCs w:val="20"/>
+                <w:lang w:eastAsia="en-CA"/>
+              </w:rPr>
+            </w:pPr>
+          </w:p>
+        </w:tc>
+        <w:tc>
+          <w:tcPr>
+            <w:tcW w:w="1606" w:type="dxa"/>
+            <w:tcBorders>
+              <w:top w:val="nil"/>
+              <w:left w:val="nil"/>
+              <w:bottom w:val="single" w:sz="2" w:space="0" w:color="D6DADC"/>
+              <w:right w:val="single" w:sz="6" w:space="0" w:color="D6DADC"/>
+            </w:tcBorders>
+            <w:shd w:val="clear" w:color="auto" w:fill="F7F8F9"/>
+            <w:tcMar>
+              <w:top w:w="0" w:type="dxa"/>
+              <w:left w:w="75" w:type="dxa"/>
+              <w:bottom w:w="0" w:type="dxa"/>
+              <w:right w:w="75" w:type="dxa"/>
+            </w:tcMar>
+            <w:vAlign w:val="center"/>
+            <w:hideMark/>
+          </w:tcPr>
+          <w:p>
+            <w:pPr>
+              <w:spacing w:after="540" w:line="240" w:lineRule="auto"/>
+              <w:rPr>
+                <w:rFonts w:ascii="Times New Roman" w:eastAsia="Times New Roman" w:hAnsi="Times New Roman" w:cs="Times New Roman"/>
+                <w:sz w:val="20"/>
+                <w:szCs w:val="20"/>
+                <w:lang w:eastAsia="en-CA"/>
+              </w:rPr>
+            </w:pPr>
+          </w:p>
+        </w:tc>
+        <w:tc>
+          <w:tcPr>
+            <w:tcW w:w="912" w:type="dxa"/>
+            <w:tcBorders>
+              <w:top w:val="nil"/>
+              <w:left w:val="nil"/>
+              <w:bottom w:val="single" w:sz="2" w:space="0" w:color="D6DADC"/>
+              <w:right w:val="single" w:sz="6" w:space="0" w:color="D6DADC"/>
+            </w:tcBorders>
+            <w:shd w:val="clear" w:color="auto" w:fill="F7F8F9"/>
+            <w:tcMar>
+              <w:top w:w="0" w:type="dxa"/>
+              <w:left w:w="75" w:type="dxa"/>
+              <w:bottom w:w="0" w:type="dxa"/>
+              <w:right w:w="75" w:type="dxa"/>
+            </w:tcMar>
+            <w:vAlign w:val="center"/>
+            <w:hideMark/>
+          </w:tcPr>
+          <w:p>
+            <w:pPr>
+              <w:spacing w:after="540" w:line="240" w:lineRule="auto"/>
+              <w:rPr>
+                <w:rFonts w:ascii="Times New Roman" w:eastAsia="Times New Roman" w:hAnsi="Times New Roman" w:cs="Times New Roman"/>
+                <w:sz w:val="20"/>
+                <w:szCs w:val="20"/>
+                <w:lang w:eastAsia="en-CA"/>
+              </w:rPr>
+            </w:pPr>
+          </w:p>
+        </w:tc>
+      </w:tr>
+      <w:tr>
+        <w:trPr>
+          <w:trHeight w:val="20"/>
+          <w:tblCellSpacing w:w="0" w:type="dxa"/>
+        </w:trPr>
+        <w:tc>
+          <w:tcPr>
+            <w:tcW w:w="2705" w:type="dxa"/>
+            <w:tcBorders>
+              <w:top w:val="nil"/>
+              <w:left w:val="nil"/>
+              <w:bottom w:val="single" w:sz="6" w:space="0" w:color="D6DADC"/>
+              <w:right w:val="single" w:sz="6" w:space="0" w:color="D6DADC"/>
+            </w:tcBorders>
+            <w:noWrap/>
+            <w:tcMar>
+              <w:top w:w="60" w:type="dxa"/>
+              <w:left w:w="75" w:type="dxa"/>
+              <w:bottom w:w="60" w:type="dxa"/>
+              <w:right w:w="75" w:type="dxa"/>
+            </w:tcMar>
+            <w:vAlign w:val="center"/>
+          </w:tcPr>
+          <w:p>
+            <w:pPr>
+              <w:spacing w:after="0" w:line="240" w:lineRule="auto"/>
+              <w:rPr>
+                <w:rFonts w:ascii="Times New Roman" w:eastAsia="Times New Roman" w:hAnsi="Times New Roman" w:cs="Times New Roman"/>
+                <w:b/>
+                <w:bCs/>
+                <w:color w:val="000000"/>
+                <w:sz w:val="24"/>
+                <w:szCs w:val="24"/>
+                <w:lang w:eastAsia="en-CA"/>
+              </w:rPr>
+            </w:pPr>
+            <w:r>
+              <w:rPr>
+                <w:rFonts w:ascii="Times New Roman" w:eastAsia="Times New Roman" w:hAnsi="Times New Roman" w:cs="Times New Roman"/>
+                <w:b/>
+                <w:bCs/>
+                <w:color w:val="000000"/>
+                <w:sz w:val="24"/>
+                <w:szCs w:val="24"/>
+                <w:lang w:eastAsia="en-CA"/>
+              </w:rPr>
+              <w:t>comparison</w:t>
+            </w:r>
+          </w:p>
+        </w:tc>
+        <w:tc>
+          <w:tcPr>
+            <w:tcW w:w="1939" w:type="dxa"/>
+            <w:tcBorders>
+              <w:top w:val="nil"/>
+              <w:left w:val="nil"/>
+              <w:bottom w:val="single" w:sz="6" w:space="0" w:color="D6DADC"/>
+              <w:right w:val="single" w:sz="6" w:space="0" w:color="D6DADC"/>
+            </w:tcBorders>
+            <w:noWrap/>
+            <w:tcMar>
+              <w:top w:w="60" w:type="dxa"/>
+              <w:left w:w="75" w:type="dxa"/>
+              <w:bottom w:w="60" w:type="dxa"/>
+              <w:right w:w="75" w:type="dxa"/>
+            </w:tcMar>
+            <w:vAlign w:val="center"/>
+          </w:tcPr>
+          <w:p>
+            <w:pPr>
+              <w:spacing w:after="0" w:line="240" w:lineRule="auto"/>
+              <w:rPr>
+                <w:rFonts w:ascii="Times New Roman" w:eastAsia="Times New Roman" w:hAnsi="Times New Roman" w:cs="Times New Roman"/>
+                <w:b/>
+                <w:bCs/>
+                <w:color w:val="000000"/>
+                <w:sz w:val="24"/>
+                <w:szCs w:val="24"/>
+                <w:lang w:eastAsia="en-CA"/>
+              </w:rPr>
+            </w:pPr>
+            <w:r>
+              <w:rPr>
+                <w:rFonts w:ascii="Times New Roman" w:eastAsia="Times New Roman" w:hAnsi="Times New Roman" w:cs="Times New Roman"/>
+                <w:b/>
+                <w:bCs/>
+                <w:color w:val="000000"/>
+                <w:sz w:val="24"/>
+                <w:szCs w:val="24"/>
+                <w:lang w:eastAsia="en-CA"/>
+              </w:rPr>
+              <w:t>mean_</w:t>
+            </w:r>
+            <w:r>
+              <w:rPr>
+                <w:rFonts w:ascii="Times New Roman" w:eastAsia="Times New Roman" w:hAnsi="Times New Roman" w:cs="Times New Roman"/>
+                <w:b/>
+                <w:bCs/>
+                <w:color w:val="000000"/>
+                <w:sz w:val="24"/>
+                <w:szCs w:val="24"/>
+                <w:lang w:eastAsia="en-CA"/>
+              </w:rPr>
+              <w:t>shore</w:t>
+            </w:r>
+            <w:r>
+              <w:rPr>
+                <w:rFonts w:ascii="Times New Roman" w:eastAsia="Times New Roman" w:hAnsi="Times New Roman" w:cs="Times New Roman"/>
+                <w:b/>
+                <w:bCs/>
+                <w:color w:val="000000"/>
+                <w:sz w:val="24"/>
+                <w:szCs w:val="24"/>
+                <w:lang w:eastAsia="en-CA"/>
+              </w:rPr>
+              <w:t>birds</w:t>
+            </w:r>
+          </w:p>
+        </w:tc>
+        <w:tc>
+          <w:tcPr>
+            <w:tcW w:w="1606" w:type="dxa"/>
+            <w:tcBorders>
+              <w:top w:val="nil"/>
+              <w:left w:val="nil"/>
+              <w:bottom w:val="single" w:sz="6" w:space="0" w:color="D6DADC"/>
+              <w:right w:val="single" w:sz="6" w:space="0" w:color="D6DADC"/>
+            </w:tcBorders>
+            <w:noWrap/>
+            <w:tcMar>
+              <w:top w:w="60" w:type="dxa"/>
+              <w:left w:w="75" w:type="dxa"/>
+              <w:bottom w:w="60" w:type="dxa"/>
+              <w:right w:w="75" w:type="dxa"/>
+            </w:tcMar>
+            <w:vAlign w:val="center"/>
+          </w:tcPr>
+          <w:p>
+            <w:pPr>
+              <w:spacing w:after="0" w:line="240" w:lineRule="auto"/>
+              <w:rPr>
+                <w:rFonts w:ascii="Times New Roman" w:eastAsia="Times New Roman" w:hAnsi="Times New Roman" w:cs="Times New Roman"/>
+                <w:b/>
+                <w:bCs/>
+                <w:color w:val="000000"/>
+                <w:sz w:val="24"/>
+                <w:szCs w:val="24"/>
+                <w:lang w:eastAsia="en-CA"/>
+              </w:rPr>
+            </w:pPr>
+            <w:r>
+              <w:rPr>
+                <w:rFonts w:ascii="Times New Roman" w:eastAsia="Times New Roman" w:hAnsi="Times New Roman" w:cs="Times New Roman"/>
+                <w:b/>
+                <w:bCs/>
+                <w:color w:val="000000"/>
+                <w:sz w:val="24"/>
+                <w:szCs w:val="24"/>
+                <w:lang w:eastAsia="en-CA"/>
+              </w:rPr>
+              <w:t>sd_</w:t>
+            </w:r>
+            <w:r>
+              <w:rPr>
+                <w:rFonts w:ascii="Times New Roman" w:eastAsia="Times New Roman" w:hAnsi="Times New Roman" w:cs="Times New Roman"/>
+                <w:b/>
+                <w:bCs/>
+                <w:color w:val="000000"/>
+                <w:sz w:val="24"/>
+                <w:szCs w:val="24"/>
+                <w:lang w:eastAsia="en-CA"/>
+              </w:rPr>
+              <w:t>shore</w:t>
+            </w:r>
+            <w:r>
+              <w:rPr>
+                <w:rFonts w:ascii="Times New Roman" w:eastAsia="Times New Roman" w:hAnsi="Times New Roman" w:cs="Times New Roman"/>
+                <w:b/>
+                <w:bCs/>
+                <w:color w:val="000000"/>
+                <w:sz w:val="24"/>
+                <w:szCs w:val="24"/>
+                <w:lang w:eastAsia="en-CA"/>
+              </w:rPr>
+              <w:t>birds</w:t>
+            </w:r>
+          </w:p>
+        </w:tc>
+        <w:tc>
+          <w:tcPr>
+            <w:tcW w:w="912" w:type="dxa"/>
+            <w:tcBorders>
+              <w:top w:val="nil"/>
+              <w:left w:val="nil"/>
+              <w:bottom w:val="single" w:sz="6" w:space="0" w:color="D6DADC"/>
+              <w:right w:val="single" w:sz="6" w:space="0" w:color="D6DADC"/>
+            </w:tcBorders>
+            <w:noWrap/>
+            <w:tcMar>
+              <w:top w:w="60" w:type="dxa"/>
+              <w:left w:w="75" w:type="dxa"/>
+              <w:bottom w:w="60" w:type="dxa"/>
+              <w:right w:w="75" w:type="dxa"/>
+            </w:tcMar>
+            <w:vAlign w:val="center"/>
+          </w:tcPr>
+          <w:p>
+            <w:pPr>
+              <w:spacing w:after="0" w:line="240" w:lineRule="auto"/>
+              <w:rPr>
+                <w:rFonts w:ascii="Times New Roman" w:eastAsia="Times New Roman" w:hAnsi="Times New Roman" w:cs="Times New Roman"/>
+                <w:b/>
+                <w:bCs/>
+                <w:color w:val="000000"/>
+                <w:sz w:val="24"/>
+                <w:szCs w:val="24"/>
+                <w:lang w:eastAsia="en-CA"/>
+              </w:rPr>
+            </w:pPr>
+            <w:r>
+              <w:rPr>
+                <w:rFonts w:ascii="Times New Roman" w:eastAsia="Times New Roman" w:hAnsi="Times New Roman" w:cs="Times New Roman"/>
+                <w:b/>
+                <w:bCs/>
+                <w:color w:val="000000"/>
+                <w:sz w:val="24"/>
+                <w:szCs w:val="24"/>
+                <w:lang w:eastAsia="en-CA"/>
+              </w:rPr>
+              <w:t>n_plots</w:t>
+            </w:r>
+          </w:p>
+        </w:tc>
+      </w:tr>
+      <w:tr>
+        <w:trPr>
+          <w:trHeight w:hRule="exact" w:val="454"/>
+          <w:tblCellSpacing w:w="0" w:type="dxa"/>
+        </w:trPr>
+        <w:tc>
+          <w:tcPr>
+            <w:tcW w:w="2705" w:type="dxa"/>
+            <w:tcBorders>
+              <w:top w:val="nil"/>
+              <w:left w:val="nil"/>
+              <w:bottom w:val="single" w:sz="6" w:space="0" w:color="D6DADC"/>
+              <w:right w:val="single" w:sz="6" w:space="0" w:color="D6DADC"/>
+            </w:tcBorders>
+            <w:noWrap/>
+            <w:tcMar>
+              <w:top w:w="60" w:type="dxa"/>
+              <w:left w:w="75" w:type="dxa"/>
+              <w:bottom w:w="60" w:type="dxa"/>
+              <w:right w:w="75" w:type="dxa"/>
+            </w:tcMar>
+            <w:vAlign w:val="center"/>
+            <w:hideMark/>
+          </w:tcPr>
+          <w:p>
+            <w:pPr>
+              <w:spacing w:after="540" w:line="240" w:lineRule="auto"/>
+              <w:rPr>
+                <w:rFonts w:ascii="Times New Roman" w:eastAsia="Times New Roman" w:hAnsi="Times New Roman" w:cs="Times New Roman"/>
+                <w:sz w:val="24"/>
+                <w:szCs w:val="24"/>
+                <w:lang w:eastAsia="en-CA"/>
+              </w:rPr>
+            </w:pPr>
+            <w:r>
+              <w:rPr>
+                <w:rFonts w:ascii="Times New Roman" w:eastAsia="Times New Roman" w:hAnsi="Times New Roman" w:cs="Times New Roman"/>
+                <w:sz w:val="24"/>
+                <w:szCs w:val="24"/>
+                <w:lang w:eastAsia="en-CA"/>
+              </w:rPr>
+              <w:t>gis selected</w:t>
+            </w:r>
+          </w:p>
+        </w:tc>
+        <w:tc>
+          <w:tcPr>
+            <w:tcW w:w="1939" w:type="dxa"/>
+            <w:tcBorders>
+              <w:top w:val="nil"/>
+              <w:left w:val="nil"/>
+              <w:bottom w:val="single" w:sz="6" w:space="0" w:color="D6DADC"/>
+              <w:right w:val="single" w:sz="6" w:space="0" w:color="D6DADC"/>
+            </w:tcBorders>
+            <w:noWrap/>
+            <w:tcMar>
+              <w:top w:w="60" w:type="dxa"/>
+              <w:left w:w="75" w:type="dxa"/>
+              <w:bottom w:w="60" w:type="dxa"/>
+              <w:right w:w="75" w:type="dxa"/>
+            </w:tcMar>
+            <w:vAlign w:val="center"/>
+            <w:hideMark/>
+          </w:tcPr>
+          <w:p>
+            <w:pPr>
+              <w:spacing w:after="540" w:line="240" w:lineRule="auto"/>
+              <w:jc w:val="right"/>
+              <w:rPr>
+                <w:rFonts w:ascii="Times New Roman" w:eastAsia="Times New Roman" w:hAnsi="Times New Roman" w:cs="Times New Roman"/>
+                <w:sz w:val="24"/>
+                <w:szCs w:val="24"/>
+                <w:lang w:eastAsia="en-CA"/>
+              </w:rPr>
+            </w:pPr>
+            <w:r>
+              <w:rPr>
+                <w:rFonts w:ascii="Times New Roman" w:eastAsia="Times New Roman" w:hAnsi="Times New Roman" w:cs="Times New Roman"/>
+                <w:sz w:val="24"/>
+                <w:szCs w:val="24"/>
+                <w:lang w:eastAsia="en-CA"/>
+              </w:rPr>
+              <w:t>5.6</w:t>
+            </w:r>
+          </w:p>
+        </w:tc>
+        <w:tc>
+          <w:tcPr>
+            <w:tcW w:w="1606" w:type="dxa"/>
+            <w:tcBorders>
+              <w:top w:val="nil"/>
+              <w:left w:val="nil"/>
+              <w:bottom w:val="single" w:sz="6" w:space="0" w:color="D6DADC"/>
+              <w:right w:val="single" w:sz="6" w:space="0" w:color="D6DADC"/>
+            </w:tcBorders>
+            <w:noWrap/>
+            <w:tcMar>
+              <w:top w:w="60" w:type="dxa"/>
+              <w:left w:w="75" w:type="dxa"/>
+              <w:bottom w:w="60" w:type="dxa"/>
+              <w:right w:w="75" w:type="dxa"/>
+            </w:tcMar>
+            <w:vAlign w:val="center"/>
+            <w:hideMark/>
+          </w:tcPr>
+          <w:p>
+            <w:pPr>
+              <w:spacing w:after="540" w:line="240" w:lineRule="auto"/>
+              <w:jc w:val="right"/>
+              <w:rPr>
+                <w:rFonts w:ascii="Times New Roman" w:eastAsia="Times New Roman" w:hAnsi="Times New Roman" w:cs="Times New Roman"/>
+                <w:sz w:val="24"/>
+                <w:szCs w:val="24"/>
+                <w:lang w:eastAsia="en-CA"/>
+              </w:rPr>
+            </w:pPr>
+            <w:r>
+              <w:rPr>
+                <w:rFonts w:ascii="Times New Roman" w:eastAsia="Times New Roman" w:hAnsi="Times New Roman" w:cs="Times New Roman"/>
+                <w:sz w:val="24"/>
+                <w:szCs w:val="24"/>
+                <w:lang w:eastAsia="en-CA"/>
+              </w:rPr>
+              <w:t>5.6</w:t>
+            </w:r>
+          </w:p>
+        </w:tc>
+        <w:tc>
+          <w:tcPr>
+            <w:tcW w:w="912" w:type="dxa"/>
+            <w:tcBorders>
+              <w:top w:val="nil"/>
+              <w:left w:val="nil"/>
+              <w:bottom w:val="single" w:sz="6" w:space="0" w:color="D6DADC"/>
+              <w:right w:val="single" w:sz="6" w:space="0" w:color="D6DADC"/>
+            </w:tcBorders>
+            <w:noWrap/>
+            <w:tcMar>
+              <w:top w:w="60" w:type="dxa"/>
+              <w:left w:w="75" w:type="dxa"/>
+              <w:bottom w:w="60" w:type="dxa"/>
+              <w:right w:w="75" w:type="dxa"/>
+            </w:tcMar>
+            <w:vAlign w:val="center"/>
+            <w:hideMark/>
+          </w:tcPr>
+          <w:p>
+            <w:pPr>
+              <w:spacing w:after="540" w:line="240" w:lineRule="auto"/>
+              <w:jc w:val="right"/>
+              <w:rPr>
+                <w:rFonts w:ascii="Times New Roman" w:eastAsia="Times New Roman" w:hAnsi="Times New Roman" w:cs="Times New Roman"/>
+                <w:sz w:val="24"/>
+                <w:szCs w:val="24"/>
+                <w:lang w:eastAsia="en-CA"/>
+              </w:rPr>
+            </w:pPr>
+            <w:r>
+              <w:rPr>
+                <w:rFonts w:ascii="Times New Roman" w:eastAsia="Times New Roman" w:hAnsi="Times New Roman" w:cs="Times New Roman"/>
+                <w:sz w:val="24"/>
+                <w:szCs w:val="24"/>
+                <w:lang w:eastAsia="en-CA"/>
+              </w:rPr>
+              <w:t>1480</w:t>
+            </w:r>
+          </w:p>
+        </w:tc>
+      </w:tr>
+      <w:tr>
+        <w:trPr>
+          <w:trHeight w:hRule="exact" w:val="454"/>
+          <w:tblCellSpacing w:w="0" w:type="dxa"/>
+        </w:trPr>
+        <w:tc>
+          <w:tcPr>
+            <w:tcW w:w="2705" w:type="dxa"/>
+            <w:tcBorders>
+              <w:top w:val="nil"/>
+              <w:left w:val="nil"/>
+              <w:bottom w:val="single" w:sz="6" w:space="0" w:color="D6DADC"/>
+              <w:right w:val="single" w:sz="6" w:space="0" w:color="D6DADC"/>
+            </w:tcBorders>
+            <w:noWrap/>
+            <w:tcMar>
+              <w:top w:w="60" w:type="dxa"/>
+              <w:left w:w="75" w:type="dxa"/>
+              <w:bottom w:w="60" w:type="dxa"/>
+              <w:right w:w="75" w:type="dxa"/>
+            </w:tcMar>
+            <w:vAlign w:val="center"/>
+            <w:hideMark/>
+          </w:tcPr>
+          <w:p>
+            <w:pPr>
+              <w:spacing w:after="540" w:line="240" w:lineRule="auto"/>
+              <w:rPr>
+                <w:rFonts w:ascii="Times New Roman" w:eastAsia="Times New Roman" w:hAnsi="Times New Roman" w:cs="Times New Roman"/>
+                <w:sz w:val="24"/>
+                <w:szCs w:val="24"/>
+                <w:lang w:eastAsia="en-CA"/>
+              </w:rPr>
+            </w:pPr>
+            <w:r>
+              <w:rPr>
+                <w:rFonts w:ascii="Times New Roman" w:eastAsia="Times New Roman" w:hAnsi="Times New Roman" w:cs="Times New Roman"/>
+                <w:sz w:val="24"/>
+                <w:szCs w:val="24"/>
+                <w:lang w:eastAsia="en-CA"/>
+              </w:rPr>
+              <w:t>field modified gis selected</w:t>
+            </w:r>
+          </w:p>
+        </w:tc>
+        <w:tc>
+          <w:tcPr>
+            <w:tcW w:w="1939" w:type="dxa"/>
+            <w:tcBorders>
+              <w:top w:val="nil"/>
+              <w:left w:val="nil"/>
+              <w:bottom w:val="single" w:sz="6" w:space="0" w:color="D6DADC"/>
+              <w:right w:val="single" w:sz="6" w:space="0" w:color="D6DADC"/>
+            </w:tcBorders>
+            <w:noWrap/>
+            <w:tcMar>
+              <w:top w:w="60" w:type="dxa"/>
+              <w:left w:w="75" w:type="dxa"/>
+              <w:bottom w:w="60" w:type="dxa"/>
+              <w:right w:w="75" w:type="dxa"/>
+            </w:tcMar>
+            <w:vAlign w:val="center"/>
+            <w:hideMark/>
+          </w:tcPr>
+          <w:p>
+            <w:pPr>
+              <w:spacing w:after="540" w:line="240" w:lineRule="auto"/>
+              <w:jc w:val="right"/>
+              <w:rPr>
+                <w:rFonts w:ascii="Times New Roman" w:eastAsia="Times New Roman" w:hAnsi="Times New Roman" w:cs="Times New Roman"/>
+                <w:sz w:val="24"/>
+                <w:szCs w:val="24"/>
+                <w:lang w:eastAsia="en-CA"/>
+              </w:rPr>
+            </w:pPr>
+            <w:r>
+              <w:rPr>
+                <w:rFonts w:ascii="Times New Roman" w:eastAsia="Times New Roman" w:hAnsi="Times New Roman" w:cs="Times New Roman"/>
+                <w:sz w:val="24"/>
+                <w:szCs w:val="24"/>
+                <w:lang w:eastAsia="en-CA"/>
+              </w:rPr>
+              <w:t>8.3</w:t>
+            </w:r>
+          </w:p>
+        </w:tc>
+        <w:tc>
+          <w:tcPr>
+            <w:tcW w:w="1606" w:type="dxa"/>
+            <w:tcBorders>
+              <w:top w:val="nil"/>
+              <w:left w:val="nil"/>
+              <w:bottom w:val="single" w:sz="6" w:space="0" w:color="D6DADC"/>
+              <w:right w:val="single" w:sz="6" w:space="0" w:color="D6DADC"/>
+            </w:tcBorders>
+            <w:noWrap/>
+            <w:tcMar>
+              <w:top w:w="60" w:type="dxa"/>
+              <w:left w:w="75" w:type="dxa"/>
+              <w:bottom w:w="60" w:type="dxa"/>
+              <w:right w:w="75" w:type="dxa"/>
+            </w:tcMar>
+            <w:vAlign w:val="center"/>
+            <w:hideMark/>
+          </w:tcPr>
+          <w:p>
+            <w:pPr>
+              <w:spacing w:after="540" w:line="240" w:lineRule="auto"/>
+              <w:jc w:val="right"/>
+              <w:rPr>
+                <w:rFonts w:ascii="Times New Roman" w:eastAsia="Times New Roman" w:hAnsi="Times New Roman" w:cs="Times New Roman"/>
+                <w:sz w:val="24"/>
+                <w:szCs w:val="24"/>
+                <w:lang w:eastAsia="en-CA"/>
+              </w:rPr>
+            </w:pPr>
+            <w:r>
+              <w:rPr>
+                <w:rFonts w:ascii="Times New Roman" w:eastAsia="Times New Roman" w:hAnsi="Times New Roman" w:cs="Times New Roman"/>
+                <w:sz w:val="24"/>
+                <w:szCs w:val="24"/>
+                <w:lang w:eastAsia="en-CA"/>
+              </w:rPr>
+              <w:t>6.7</w:t>
+            </w:r>
+          </w:p>
+        </w:tc>
+        <w:tc>
+          <w:tcPr>
+            <w:tcW w:w="912" w:type="dxa"/>
+            <w:tcBorders>
+              <w:top w:val="nil"/>
+              <w:left w:val="nil"/>
+              <w:bottom w:val="single" w:sz="6" w:space="0" w:color="D6DADC"/>
+              <w:right w:val="single" w:sz="6" w:space="0" w:color="D6DADC"/>
+            </w:tcBorders>
+            <w:noWrap/>
+            <w:tcMar>
+              <w:top w:w="60" w:type="dxa"/>
+              <w:left w:w="75" w:type="dxa"/>
+              <w:bottom w:w="60" w:type="dxa"/>
+              <w:right w:w="75" w:type="dxa"/>
+            </w:tcMar>
+            <w:vAlign w:val="center"/>
+            <w:hideMark/>
+          </w:tcPr>
+          <w:p>
+            <w:pPr>
+              <w:spacing w:after="540" w:line="240" w:lineRule="auto"/>
+              <w:jc w:val="right"/>
+              <w:rPr>
+                <w:rFonts w:ascii="Times New Roman" w:eastAsia="Times New Roman" w:hAnsi="Times New Roman" w:cs="Times New Roman"/>
+                <w:sz w:val="24"/>
+                <w:szCs w:val="24"/>
+                <w:lang w:eastAsia="en-CA"/>
+              </w:rPr>
+            </w:pPr>
+            <w:r>
+              <w:rPr>
+                <w:rFonts w:ascii="Times New Roman" w:eastAsia="Times New Roman" w:hAnsi="Times New Roman" w:cs="Times New Roman"/>
+                <w:sz w:val="24"/>
+                <w:szCs w:val="24"/>
+                <w:lang w:eastAsia="en-CA"/>
+              </w:rPr>
+              <w:t>161</w:t>
+            </w:r>
+          </w:p>
+        </w:tc>
+      </w:tr>
+      <w:tr>
+        <w:trPr>
+          <w:trHeight w:hRule="exact" w:val="454"/>
+          <w:tblCellSpacing w:w="0" w:type="dxa"/>
+        </w:trPr>
+        <w:tc>
+          <w:tcPr>
+            <w:tcW w:w="2705" w:type="dxa"/>
+            <w:tcBorders>
+              <w:top w:val="nil"/>
+              <w:left w:val="nil"/>
+              <w:bottom w:val="single" w:sz="6" w:space="0" w:color="D6DADC"/>
+              <w:right w:val="single" w:sz="6" w:space="0" w:color="D6DADC"/>
+            </w:tcBorders>
+            <w:noWrap/>
+            <w:tcMar>
+              <w:top w:w="60" w:type="dxa"/>
+              <w:left w:w="75" w:type="dxa"/>
+              <w:bottom w:w="60" w:type="dxa"/>
+              <w:right w:w="75" w:type="dxa"/>
+            </w:tcMar>
+            <w:vAlign w:val="center"/>
+            <w:hideMark/>
+          </w:tcPr>
+          <w:p>
+            <w:pPr>
+              <w:spacing w:after="540" w:line="240" w:lineRule="auto"/>
+              <w:rPr>
+                <w:rFonts w:ascii="Times New Roman" w:eastAsia="Times New Roman" w:hAnsi="Times New Roman" w:cs="Times New Roman"/>
+                <w:sz w:val="24"/>
+                <w:szCs w:val="24"/>
+                <w:lang w:eastAsia="en-CA"/>
+              </w:rPr>
+            </w:pPr>
+            <w:r>
+              <w:rPr>
+                <w:rFonts w:ascii="Times New Roman" w:eastAsia="Times New Roman" w:hAnsi="Times New Roman" w:cs="Times New Roman"/>
+                <w:sz w:val="24"/>
+                <w:szCs w:val="24"/>
+                <w:lang w:eastAsia="en-CA"/>
+              </w:rPr>
+              <w:t>field selected - industry</w:t>
+            </w:r>
+          </w:p>
+        </w:tc>
+        <w:tc>
+          <w:tcPr>
+            <w:tcW w:w="1939" w:type="dxa"/>
+            <w:tcBorders>
+              <w:top w:val="nil"/>
+              <w:left w:val="nil"/>
+              <w:bottom w:val="single" w:sz="6" w:space="0" w:color="D6DADC"/>
+              <w:right w:val="single" w:sz="6" w:space="0" w:color="D6DADC"/>
+            </w:tcBorders>
+            <w:noWrap/>
+            <w:tcMar>
+              <w:top w:w="60" w:type="dxa"/>
+              <w:left w:w="75" w:type="dxa"/>
+              <w:bottom w:w="60" w:type="dxa"/>
+              <w:right w:w="75" w:type="dxa"/>
+            </w:tcMar>
+            <w:vAlign w:val="center"/>
+            <w:hideMark/>
+          </w:tcPr>
+          <w:p>
+            <w:pPr>
+              <w:spacing w:after="540" w:line="240" w:lineRule="auto"/>
+              <w:jc w:val="right"/>
+              <w:rPr>
+                <w:rFonts w:ascii="Times New Roman" w:eastAsia="Times New Roman" w:hAnsi="Times New Roman" w:cs="Times New Roman"/>
+                <w:sz w:val="24"/>
+                <w:szCs w:val="24"/>
+                <w:lang w:eastAsia="en-CA"/>
+              </w:rPr>
+            </w:pPr>
+            <w:r>
+              <w:rPr>
+                <w:rFonts w:ascii="Times New Roman" w:eastAsia="Times New Roman" w:hAnsi="Times New Roman" w:cs="Times New Roman"/>
+                <w:sz w:val="24"/>
+                <w:szCs w:val="24"/>
+                <w:lang w:eastAsia="en-CA"/>
+              </w:rPr>
+              <w:t>2.6</w:t>
+            </w:r>
+          </w:p>
+        </w:tc>
+        <w:tc>
+          <w:tcPr>
+            <w:tcW w:w="1606" w:type="dxa"/>
+            <w:tcBorders>
+              <w:top w:val="nil"/>
+              <w:left w:val="nil"/>
+              <w:bottom w:val="single" w:sz="6" w:space="0" w:color="D6DADC"/>
+              <w:right w:val="single" w:sz="6" w:space="0" w:color="D6DADC"/>
+            </w:tcBorders>
+            <w:noWrap/>
+            <w:tcMar>
+              <w:top w:w="60" w:type="dxa"/>
+              <w:left w:w="75" w:type="dxa"/>
+              <w:bottom w:w="60" w:type="dxa"/>
+              <w:right w:w="75" w:type="dxa"/>
+            </w:tcMar>
+            <w:vAlign w:val="center"/>
+            <w:hideMark/>
+          </w:tcPr>
+          <w:p>
+            <w:pPr>
+              <w:spacing w:after="540" w:line="240" w:lineRule="auto"/>
+              <w:jc w:val="right"/>
+              <w:rPr>
+                <w:rFonts w:ascii="Times New Roman" w:eastAsia="Times New Roman" w:hAnsi="Times New Roman" w:cs="Times New Roman"/>
+                <w:sz w:val="24"/>
+                <w:szCs w:val="24"/>
+                <w:lang w:eastAsia="en-CA"/>
+              </w:rPr>
+            </w:pPr>
+            <w:r>
+              <w:rPr>
+                <w:rFonts w:ascii="Times New Roman" w:eastAsia="Times New Roman" w:hAnsi="Times New Roman" w:cs="Times New Roman"/>
+                <w:sz w:val="24"/>
+                <w:szCs w:val="24"/>
+                <w:lang w:eastAsia="en-CA"/>
+              </w:rPr>
+              <w:t>2.4</w:t>
+            </w:r>
+          </w:p>
+        </w:tc>
+        <w:tc>
+          <w:tcPr>
+            <w:tcW w:w="912" w:type="dxa"/>
+            <w:tcBorders>
+              <w:top w:val="nil"/>
+              <w:left w:val="nil"/>
+              <w:bottom w:val="single" w:sz="6" w:space="0" w:color="D6DADC"/>
+              <w:right w:val="single" w:sz="6" w:space="0" w:color="D6DADC"/>
+            </w:tcBorders>
+            <w:noWrap/>
+            <w:tcMar>
+              <w:top w:w="60" w:type="dxa"/>
+              <w:left w:w="75" w:type="dxa"/>
+              <w:bottom w:w="60" w:type="dxa"/>
+              <w:right w:w="75" w:type="dxa"/>
+            </w:tcMar>
+            <w:vAlign w:val="center"/>
+            <w:hideMark/>
+          </w:tcPr>
+          <w:p>
+            <w:pPr>
+              <w:spacing w:after="540" w:line="240" w:lineRule="auto"/>
+              <w:jc w:val="right"/>
+              <w:rPr>
+                <w:rFonts w:ascii="Times New Roman" w:eastAsia="Times New Roman" w:hAnsi="Times New Roman" w:cs="Times New Roman"/>
+                <w:sz w:val="24"/>
+                <w:szCs w:val="24"/>
+                <w:lang w:eastAsia="en-CA"/>
+              </w:rPr>
+            </w:pPr>
+            <w:r>
+              <w:rPr>
+                <w:rFonts w:ascii="Times New Roman" w:eastAsia="Times New Roman" w:hAnsi="Times New Roman" w:cs="Times New Roman"/>
+                <w:sz w:val="24"/>
+                <w:szCs w:val="24"/>
+                <w:lang w:eastAsia="en-CA"/>
+              </w:rPr>
+              <w:t>553</w:t>
+            </w:r>
+          </w:p>
+        </w:tc>
+      </w:tr>
+      <w:tr>
+        <w:trPr>
+          <w:trHeight w:hRule="exact" w:val="454"/>
+          <w:tblCellSpacing w:w="0" w:type="dxa"/>
+        </w:trPr>
+        <w:tc>
+          <w:tcPr>
+            <w:tcW w:w="2705" w:type="dxa"/>
+            <w:tcBorders>
+              <w:top w:val="nil"/>
+              <w:left w:val="nil"/>
+              <w:bottom w:val="single" w:sz="6" w:space="0" w:color="D6DADC"/>
+              <w:right w:val="single" w:sz="6" w:space="0" w:color="D6DADC"/>
+            </w:tcBorders>
+            <w:noWrap/>
+            <w:tcMar>
+              <w:top w:w="60" w:type="dxa"/>
+              <w:left w:w="75" w:type="dxa"/>
+              <w:bottom w:w="60" w:type="dxa"/>
+              <w:right w:w="75" w:type="dxa"/>
+            </w:tcMar>
+            <w:vAlign w:val="center"/>
+            <w:hideMark/>
+          </w:tcPr>
+          <w:p>
+            <w:pPr>
+              <w:spacing w:after="540" w:line="240" w:lineRule="auto"/>
+              <w:rPr>
+                <w:rFonts w:ascii="Times New Roman" w:eastAsia="Times New Roman" w:hAnsi="Times New Roman" w:cs="Times New Roman"/>
+                <w:sz w:val="24"/>
+                <w:szCs w:val="24"/>
+                <w:lang w:eastAsia="en-CA"/>
+              </w:rPr>
+            </w:pPr>
+            <w:r>
+              <w:rPr>
+                <w:rFonts w:ascii="Times New Roman" w:eastAsia="Times New Roman" w:hAnsi="Times New Roman" w:cs="Times New Roman"/>
+                <w:sz w:val="24"/>
+                <w:szCs w:val="24"/>
+                <w:lang w:eastAsia="en-CA"/>
+              </w:rPr>
+              <w:t>field selected - intensive</w:t>
+            </w:r>
+          </w:p>
+        </w:tc>
+        <w:tc>
+          <w:tcPr>
+            <w:tcW w:w="1939" w:type="dxa"/>
+            <w:tcBorders>
+              <w:top w:val="nil"/>
+              <w:left w:val="nil"/>
+              <w:bottom w:val="single" w:sz="6" w:space="0" w:color="D6DADC"/>
+              <w:right w:val="single" w:sz="6" w:space="0" w:color="D6DADC"/>
+            </w:tcBorders>
+            <w:noWrap/>
+            <w:tcMar>
+              <w:top w:w="60" w:type="dxa"/>
+              <w:left w:w="75" w:type="dxa"/>
+              <w:bottom w:w="60" w:type="dxa"/>
+              <w:right w:w="75" w:type="dxa"/>
+            </w:tcMar>
+            <w:vAlign w:val="center"/>
+            <w:hideMark/>
+          </w:tcPr>
+          <w:p>
+            <w:pPr>
+              <w:spacing w:after="540" w:line="240" w:lineRule="auto"/>
+              <w:jc w:val="right"/>
+              <w:rPr>
+                <w:rFonts w:ascii="Times New Roman" w:eastAsia="Times New Roman" w:hAnsi="Times New Roman" w:cs="Times New Roman"/>
+                <w:sz w:val="24"/>
+                <w:szCs w:val="24"/>
+                <w:lang w:eastAsia="en-CA"/>
+              </w:rPr>
+            </w:pPr>
+            <w:r>
+              <w:rPr>
+                <w:rFonts w:ascii="Times New Roman" w:eastAsia="Times New Roman" w:hAnsi="Times New Roman" w:cs="Times New Roman"/>
+                <w:sz w:val="24"/>
+                <w:szCs w:val="24"/>
+                <w:lang w:eastAsia="en-CA"/>
+              </w:rPr>
+              <w:t>7.5</w:t>
+            </w:r>
+          </w:p>
+        </w:tc>
+        <w:tc>
+          <w:tcPr>
+            <w:tcW w:w="1606" w:type="dxa"/>
+            <w:tcBorders>
+              <w:top w:val="nil"/>
+              <w:left w:val="nil"/>
+              <w:bottom w:val="single" w:sz="6" w:space="0" w:color="D6DADC"/>
+              <w:right w:val="single" w:sz="6" w:space="0" w:color="D6DADC"/>
+            </w:tcBorders>
+            <w:noWrap/>
+            <w:tcMar>
+              <w:top w:w="60" w:type="dxa"/>
+              <w:left w:w="75" w:type="dxa"/>
+              <w:bottom w:w="60" w:type="dxa"/>
+              <w:right w:w="75" w:type="dxa"/>
+            </w:tcMar>
+            <w:vAlign w:val="center"/>
+            <w:hideMark/>
+          </w:tcPr>
+          <w:p>
+            <w:pPr>
+              <w:spacing w:after="540" w:line="240" w:lineRule="auto"/>
+              <w:jc w:val="right"/>
+              <w:rPr>
+                <w:rFonts w:ascii="Times New Roman" w:eastAsia="Times New Roman" w:hAnsi="Times New Roman" w:cs="Times New Roman"/>
+                <w:sz w:val="24"/>
+                <w:szCs w:val="24"/>
+                <w:lang w:eastAsia="en-CA"/>
+              </w:rPr>
+            </w:pPr>
+            <w:r>
+              <w:rPr>
+                <w:rFonts w:ascii="Times New Roman" w:eastAsia="Times New Roman" w:hAnsi="Times New Roman" w:cs="Times New Roman"/>
+                <w:sz w:val="24"/>
+                <w:szCs w:val="24"/>
+                <w:lang w:eastAsia="en-CA"/>
+              </w:rPr>
+              <w:t>5.0</w:t>
+            </w:r>
+          </w:p>
+        </w:tc>
+        <w:tc>
+          <w:tcPr>
+            <w:tcW w:w="912" w:type="dxa"/>
+            <w:tcBorders>
+              <w:top w:val="nil"/>
+              <w:left w:val="nil"/>
+              <w:bottom w:val="single" w:sz="6" w:space="0" w:color="D6DADC"/>
+              <w:right w:val="single" w:sz="6" w:space="0" w:color="D6DADC"/>
+            </w:tcBorders>
+            <w:noWrap/>
+            <w:tcMar>
+              <w:top w:w="60" w:type="dxa"/>
+              <w:left w:w="75" w:type="dxa"/>
+              <w:bottom w:w="60" w:type="dxa"/>
+              <w:right w:w="75" w:type="dxa"/>
+            </w:tcMar>
+            <w:vAlign w:val="center"/>
+            <w:hideMark/>
+          </w:tcPr>
+          <w:p>
+            <w:pPr>
+              <w:spacing w:after="540" w:line="240" w:lineRule="auto"/>
+              <w:jc w:val="right"/>
+              <w:rPr>
+                <w:rFonts w:ascii="Times New Roman" w:eastAsia="Times New Roman" w:hAnsi="Times New Roman" w:cs="Times New Roman"/>
+                <w:sz w:val="24"/>
+                <w:szCs w:val="24"/>
+                <w:lang w:eastAsia="en-CA"/>
+              </w:rPr>
+            </w:pPr>
+            <w:r>
+              <w:rPr>
+                <w:rFonts w:ascii="Times New Roman" w:eastAsia="Times New Roman" w:hAnsi="Times New Roman" w:cs="Times New Roman"/>
+                <w:sz w:val="24"/>
+                <w:szCs w:val="24"/>
+                <w:lang w:eastAsia="en-CA"/>
+              </w:rPr>
+              <w:t>68</w:t>
+            </w:r>
+          </w:p>
+        </w:tc>
+      </w:tr>
+      <w:tr>
+        <w:trPr>
+          <w:trHeight w:hRule="exact" w:val="454"/>
+          <w:tblCellSpacing w:w="0" w:type="dxa"/>
+        </w:trPr>
+        <w:tc>
+          <w:tcPr>
+            <w:tcW w:w="2705" w:type="dxa"/>
+            <w:tcBorders>
+              <w:top w:val="nil"/>
+              <w:left w:val="nil"/>
+              <w:bottom w:val="single" w:sz="6" w:space="0" w:color="D6DADC"/>
+              <w:right w:val="single" w:sz="6" w:space="0" w:color="D6DADC"/>
+            </w:tcBorders>
+            <w:noWrap/>
+            <w:tcMar>
+              <w:top w:w="60" w:type="dxa"/>
+              <w:left w:w="75" w:type="dxa"/>
+              <w:bottom w:w="60" w:type="dxa"/>
+              <w:right w:w="75" w:type="dxa"/>
+            </w:tcMar>
+            <w:vAlign w:val="center"/>
+            <w:hideMark/>
+          </w:tcPr>
+          <w:p>
+            <w:pPr>
+              <w:spacing w:after="540" w:line="240" w:lineRule="auto"/>
+              <w:rPr>
+                <w:rFonts w:ascii="Times New Roman" w:eastAsia="Times New Roman" w:hAnsi="Times New Roman" w:cs="Times New Roman"/>
+                <w:sz w:val="24"/>
+                <w:szCs w:val="24"/>
+                <w:lang w:eastAsia="en-CA"/>
+              </w:rPr>
+            </w:pPr>
+            <w:r>
+              <w:rPr>
+                <w:rFonts w:ascii="Times New Roman" w:eastAsia="Times New Roman" w:hAnsi="Times New Roman" w:cs="Times New Roman"/>
+                <w:sz w:val="24"/>
+                <w:szCs w:val="24"/>
+                <w:lang w:eastAsia="en-CA"/>
+              </w:rPr>
+              <w:t>field selected - other</w:t>
+            </w:r>
+          </w:p>
+        </w:tc>
+        <w:tc>
+          <w:tcPr>
+            <w:tcW w:w="1939" w:type="dxa"/>
+            <w:tcBorders>
+              <w:top w:val="nil"/>
+              <w:left w:val="nil"/>
+              <w:bottom w:val="single" w:sz="6" w:space="0" w:color="D6DADC"/>
+              <w:right w:val="single" w:sz="6" w:space="0" w:color="D6DADC"/>
+            </w:tcBorders>
+            <w:noWrap/>
+            <w:tcMar>
+              <w:top w:w="60" w:type="dxa"/>
+              <w:left w:w="75" w:type="dxa"/>
+              <w:bottom w:w="60" w:type="dxa"/>
+              <w:right w:w="75" w:type="dxa"/>
+            </w:tcMar>
+            <w:vAlign w:val="center"/>
+            <w:hideMark/>
+          </w:tcPr>
+          <w:p>
+            <w:pPr>
+              <w:spacing w:after="540" w:line="240" w:lineRule="auto"/>
+              <w:jc w:val="right"/>
+              <w:rPr>
+                <w:rFonts w:ascii="Times New Roman" w:eastAsia="Times New Roman" w:hAnsi="Times New Roman" w:cs="Times New Roman"/>
+                <w:sz w:val="24"/>
+                <w:szCs w:val="24"/>
+                <w:lang w:eastAsia="en-CA"/>
+              </w:rPr>
+            </w:pPr>
+            <w:r>
+              <w:rPr>
+                <w:rFonts w:ascii="Times New Roman" w:eastAsia="Times New Roman" w:hAnsi="Times New Roman" w:cs="Times New Roman"/>
+                <w:sz w:val="24"/>
+                <w:szCs w:val="24"/>
+                <w:lang w:eastAsia="en-CA"/>
+              </w:rPr>
+              <w:t>11.8</w:t>
+            </w:r>
+          </w:p>
+        </w:tc>
+        <w:tc>
+          <w:tcPr>
+            <w:tcW w:w="1606" w:type="dxa"/>
+            <w:tcBorders>
+              <w:top w:val="nil"/>
+              <w:left w:val="nil"/>
+              <w:bottom w:val="single" w:sz="6" w:space="0" w:color="D6DADC"/>
+              <w:right w:val="single" w:sz="6" w:space="0" w:color="D6DADC"/>
+            </w:tcBorders>
+            <w:noWrap/>
+            <w:tcMar>
+              <w:top w:w="60" w:type="dxa"/>
+              <w:left w:w="75" w:type="dxa"/>
+              <w:bottom w:w="60" w:type="dxa"/>
+              <w:right w:w="75" w:type="dxa"/>
+            </w:tcMar>
+            <w:vAlign w:val="center"/>
+            <w:hideMark/>
+          </w:tcPr>
+          <w:p>
+            <w:pPr>
+              <w:spacing w:after="540" w:line="240" w:lineRule="auto"/>
+              <w:jc w:val="right"/>
+              <w:rPr>
+                <w:rFonts w:ascii="Times New Roman" w:eastAsia="Times New Roman" w:hAnsi="Times New Roman" w:cs="Times New Roman"/>
+                <w:sz w:val="24"/>
+                <w:szCs w:val="24"/>
+                <w:lang w:eastAsia="en-CA"/>
+              </w:rPr>
+            </w:pPr>
+            <w:r>
+              <w:rPr>
+                <w:rFonts w:ascii="Times New Roman" w:eastAsia="Times New Roman" w:hAnsi="Times New Roman" w:cs="Times New Roman"/>
+                <w:sz w:val="24"/>
+                <w:szCs w:val="24"/>
+                <w:lang w:eastAsia="en-CA"/>
+              </w:rPr>
+              <w:t>12.7</w:t>
+            </w:r>
+          </w:p>
+        </w:tc>
+        <w:tc>
+          <w:tcPr>
+            <w:tcW w:w="912" w:type="dxa"/>
+            <w:tcBorders>
+              <w:top w:val="nil"/>
+              <w:left w:val="nil"/>
+              <w:bottom w:val="single" w:sz="6" w:space="0" w:color="D6DADC"/>
+              <w:right w:val="single" w:sz="6" w:space="0" w:color="D6DADC"/>
+            </w:tcBorders>
+            <w:noWrap/>
+            <w:tcMar>
+              <w:top w:w="60" w:type="dxa"/>
+              <w:left w:w="75" w:type="dxa"/>
+              <w:bottom w:w="60" w:type="dxa"/>
+              <w:right w:w="75" w:type="dxa"/>
+            </w:tcMar>
+            <w:vAlign w:val="center"/>
+            <w:hideMark/>
+          </w:tcPr>
+          <w:p>
+            <w:pPr>
+              <w:spacing w:after="540" w:line="240" w:lineRule="auto"/>
+              <w:jc w:val="right"/>
+              <w:rPr>
+                <w:rFonts w:ascii="Times New Roman" w:eastAsia="Times New Roman" w:hAnsi="Times New Roman" w:cs="Times New Roman"/>
+                <w:sz w:val="24"/>
+                <w:szCs w:val="24"/>
+                <w:lang w:eastAsia="en-CA"/>
+              </w:rPr>
+            </w:pPr>
+            <w:r>
+              <w:rPr>
+                <w:rFonts w:ascii="Times New Roman" w:eastAsia="Times New Roman" w:hAnsi="Times New Roman" w:cs="Times New Roman"/>
+                <w:sz w:val="24"/>
+                <w:szCs w:val="24"/>
+                <w:lang w:eastAsia="en-CA"/>
+              </w:rPr>
+              <w:t>278</w:t>
+            </w:r>
+          </w:p>
+        </w:tc>
+      </w:tr>
+    </w:tbl>
+    <w:p>
+      <w:pPr>
+        <w:rPr>
+          <w:rFonts w:ascii="Lucida Console" w:eastAsia="Times New Roman" w:hAnsi="Lucida Console" w:cs="Courier New"/>
+          <w:color w:val="000000"/>
+          <w:sz w:val="20"/>
+          <w:szCs w:val="20"/>
+          <w:bdr w:val="none" w:sz="0" w:space="0" w:color="auto" w:frame="1"/>
+          <w:lang w:eastAsia="en-CA"/>
+        </w:rPr>
+      </w:pPr>
+    </w:p>
+    <w:p>
+      <w:pPr>
+        <w:rPr>
+          <w:rFonts w:ascii="Lucida Console" w:eastAsia="Times New Roman" w:hAnsi="Lucida Console" w:cs="Courier New"/>
+          <w:color w:val="000000"/>
+          <w:sz w:val="20"/>
+          <w:szCs w:val="20"/>
+          <w:bdr w:val="none" w:sz="0" w:space="0" w:color="auto" w:frame="1"/>
+          <w:lang w:eastAsia="en-CA"/>
+        </w:rPr>
+      </w:pPr>
+    </w:p>
+    <w:p>
+      <w:pPr>
+        <w:rPr>
+          <w:rFonts w:ascii="Lucida Console" w:eastAsia="Times New Roman" w:hAnsi="Lucida Console" w:cs="Courier New"/>
+          <w:color w:val="000000"/>
+          <w:sz w:val="20"/>
+          <w:szCs w:val="20"/>
+          <w:bdr w:val="none" w:sz="0" w:space="0" w:color="auto" w:frame="1"/>
+          <w:lang w:eastAsia="en-CA"/>
+        </w:rPr>
+      </w:pPr>
+      <w:r>
+        <w:rPr>
+          <w:rFonts w:ascii="Lucida Console" w:eastAsia="Times New Roman" w:hAnsi="Lucida Console" w:cs="Courier New"/>
+          <w:color w:val="000000"/>
+          <w:sz w:val="20"/>
+          <w:szCs w:val="20"/>
+          <w:bdr w:val="none" w:sz="0" w:space="0" w:color="auto" w:frame="1"/>
+          <w:lang w:eastAsia="en-CA"/>
+        </w:rPr>
+        <w:t xml:space="preserve">Comparing total number of birds of randomly selected to non-randomly </w:t>
+      </w:r>
+    </w:p>
+    <w:p>
+      <w:pPr>
+        <w:rPr>
+          <w:rFonts w:ascii="Lucida Console" w:eastAsia="Times New Roman" w:hAnsi="Lucida Console" w:cs="Courier New"/>
+          <w:color w:val="000000"/>
+          <w:sz w:val="20"/>
+          <w:szCs w:val="20"/>
+          <w:bdr w:val="none" w:sz="0" w:space="0" w:color="auto" w:frame="1"/>
+          <w:lang w:eastAsia="en-CA"/>
+        </w:rPr>
+      </w:pPr>
+    </w:p>
+    <w:p>
+      <w:pPr>
+        <w:rPr>
+          <w:rFonts w:ascii="Lucida Console" w:eastAsia="Times New Roman" w:hAnsi="Lucida Console" w:cs="Courier New"/>
+          <w:color w:val="000000"/>
+          <w:sz w:val="20"/>
+          <w:szCs w:val="20"/>
+          <w:bdr w:val="none" w:sz="0" w:space="0" w:color="auto" w:frame="1"/>
+          <w:lang w:eastAsia="en-CA"/>
+        </w:rPr>
+      </w:pPr>
+    </w:p>
+    <w:p>
+      <w:pPr>
+        <w:pStyle w:val="HTMLPreformatted"/>
+        <w:shd w:val="clear" w:color="auto" w:fill="FFFFFF"/>
+        <w:wordWrap w:val="0"/>
+        <w:spacing w:line="225" w:lineRule="atLeast"/>
+        <w:rPr>
+          <w:rStyle w:val="gnkrckgcgsb"/>
+          <w:rFonts w:ascii="Lucida Console" w:hAnsi="Lucida Console"/>
+          <w:color w:val="000000"/>
+          <w:bdr w:val="none" w:sz="0" w:space="0" w:color="auto" w:frame="1"/>
+        </w:rPr>
+      </w:pPr>
+      <w:r>
+        <w:rPr>
+          <w:rStyle w:val="gnkrckgcgsb"/>
+          <w:rFonts w:ascii="Lucida Console" w:hAnsi="Lucida Console"/>
+          <w:color w:val="000000"/>
+          <w:bdr w:val="none" w:sz="0" w:space="0" w:color="auto" w:frame="1"/>
+        </w:rPr>
+        <w:t>Call:</w:t>
+      </w:r>
+    </w:p>
+    <w:p>
+      <w:pPr>
+        <w:pStyle w:val="HTMLPreformatted"/>
+        <w:shd w:val="clear" w:color="auto" w:fill="FFFFFF"/>
+        <w:wordWrap w:val="0"/>
+        <w:spacing w:line="225" w:lineRule="atLeast"/>
+        <w:rPr>
+          <w:rStyle w:val="gnkrckgcgsb"/>
+          <w:rFonts w:ascii="Lucida Console" w:hAnsi="Lucida Console"/>
+          <w:color w:val="000000"/>
+          <w:bdr w:val="none" w:sz="0" w:space="0" w:color="auto" w:frame="1"/>
+        </w:rPr>
+      </w:pPr>
+      <w:r>
+        <w:rPr>
+          <w:rStyle w:val="gnkrckgcgsb"/>
+          <w:rFonts w:ascii="Lucida Console" w:hAnsi="Lucida Console"/>
+          <w:color w:val="000000"/>
+          <w:bdr w:val="none" w:sz="0" w:space="0" w:color="auto" w:frame="1"/>
+        </w:rPr>
+        <w:t>lm(formula = mean_sum_birds ~ comparison + quality, data = test_sb)</w:t>
+      </w:r>
+    </w:p>
+    <w:p>
+      <w:pPr>
+        <w:pStyle w:val="HTMLPreformatted"/>
+        <w:shd w:val="clear" w:color="auto" w:fill="FFFFFF"/>
+        <w:wordWrap w:val="0"/>
+        <w:spacing w:line="225" w:lineRule="atLeast"/>
+        <w:rPr>
+          <w:rStyle w:val="gnkrckgcgsb"/>
+          <w:rFonts w:ascii="Lucida Console" w:hAnsi="Lucida Console"/>
+          <w:color w:val="000000"/>
+          <w:bdr w:val="none" w:sz="0" w:space="0" w:color="auto" w:frame="1"/>
+        </w:rPr>
+      </w:pPr>
+    </w:p>
+    <w:p>
+      <w:pPr>
+        <w:pStyle w:val="HTMLPreformatted"/>
+        <w:shd w:val="clear" w:color="auto" w:fill="FFFFFF"/>
+        <w:wordWrap w:val="0"/>
+        <w:spacing w:line="225" w:lineRule="atLeast"/>
+        <w:rPr>
+          <w:rStyle w:val="gnkrckgcgsb"/>
+          <w:rFonts w:ascii="Lucida Console" w:hAnsi="Lucida Console"/>
+          <w:color w:val="000000"/>
+          <w:bdr w:val="none" w:sz="0" w:space="0" w:color="auto" w:frame="1"/>
+        </w:rPr>
+      </w:pPr>
+      <w:r>
+        <w:rPr>
+          <w:rStyle w:val="gnkrckgcgsb"/>
+          <w:rFonts w:ascii="Lucida Console" w:hAnsi="Lucida Console"/>
+          <w:color w:val="000000"/>
+          <w:bdr w:val="none" w:sz="0" w:space="0" w:color="auto" w:frame="1"/>
+        </w:rPr>
+        <w:t>Residuals:</w:t>
+      </w:r>
+    </w:p>
+    <w:p>
+      <w:pPr>
+        <w:pStyle w:val="HTMLPreformatted"/>
+        <w:shd w:val="clear" w:color="auto" w:fill="FFFFFF"/>
+        <w:wordWrap w:val="0"/>
+        <w:spacing w:line="225" w:lineRule="atLeast"/>
+        <w:rPr>
+          <w:rStyle w:val="gnkrckgcgsb"/>
+          <w:rFonts w:ascii="Lucida Console" w:hAnsi="Lucida Console"/>
+          <w:color w:val="000000"/>
+          <w:bdr w:val="none" w:sz="0" w:space="0" w:color="auto" w:frame="1"/>
+        </w:rPr>
+      </w:pPr>
+      <w:r>
+        <w:rPr>
+          <w:rStyle w:val="gnkrckgcgsb"/>
+          <w:rFonts w:ascii="Lucida Console" w:hAnsi="Lucida Console"/>
+          <w:color w:val="000000"/>
+          <w:bdr w:val="none" w:sz="0" w:space="0" w:color="auto" w:frame="1"/>
+        </w:rPr>
+        <w:t xml:space="preserve">    Min      1Q  Median      3Q     Max </w:t>
+      </w:r>
+    </w:p>
+    <w:p>
+      <w:pPr>
+        <w:pStyle w:val="HTMLPreformatted"/>
+        <w:shd w:val="clear" w:color="auto" w:fill="FFFFFF"/>
+        <w:wordWrap w:val="0"/>
+        <w:spacing w:line="225" w:lineRule="atLeast"/>
+        <w:rPr>
+          <w:rStyle w:val="gnkrckgcgsb"/>
+          <w:rFonts w:ascii="Lucida Console" w:hAnsi="Lucida Console"/>
+          <w:color w:val="000000"/>
+          <w:bdr w:val="none" w:sz="0" w:space="0" w:color="auto" w:frame="1"/>
+        </w:rPr>
+      </w:pPr>
+      <w:r>
+        <w:rPr>
+          <w:rStyle w:val="gnkrckgcgsb"/>
+          <w:rFonts w:ascii="Lucida Console" w:hAnsi="Lucida Console"/>
+          <w:color w:val="000000"/>
+          <w:bdr w:val="none" w:sz="0" w:space="0" w:color="auto" w:frame="1"/>
+        </w:rPr>
+        <w:t xml:space="preserve">-11.516  -3.242  -1.198   1.081  76.484 </w:t>
+      </w:r>
+    </w:p>
+    <w:p>
+      <w:pPr>
+        <w:pStyle w:val="HTMLPreformatted"/>
+        <w:shd w:val="clear" w:color="auto" w:fill="FFFFFF"/>
+        <w:wordWrap w:val="0"/>
+        <w:spacing w:line="225" w:lineRule="atLeast"/>
+        <w:rPr>
+          <w:rStyle w:val="gnkrckgcgsb"/>
+          <w:rFonts w:ascii="Lucida Console" w:hAnsi="Lucida Console"/>
+          <w:color w:val="000000"/>
+          <w:bdr w:val="none" w:sz="0" w:space="0" w:color="auto" w:frame="1"/>
+        </w:rPr>
+      </w:pPr>
+    </w:p>
+    <w:p>
+      <w:pPr>
+        <w:pStyle w:val="HTMLPreformatted"/>
+        <w:shd w:val="clear" w:color="auto" w:fill="FFFFFF"/>
+        <w:wordWrap w:val="0"/>
+        <w:spacing w:line="225" w:lineRule="atLeast"/>
+        <w:rPr>
+          <w:rStyle w:val="gnkrckgcgsb"/>
+          <w:rFonts w:ascii="Lucida Console" w:hAnsi="Lucida Console"/>
+          <w:color w:val="000000"/>
+          <w:bdr w:val="none" w:sz="0" w:space="0" w:color="auto" w:frame="1"/>
+        </w:rPr>
+      </w:pPr>
+      <w:r>
+        <w:rPr>
+          <w:rStyle w:val="gnkrckgcgsb"/>
+          <w:rFonts w:ascii="Lucida Console" w:hAnsi="Lucida Console"/>
+          <w:color w:val="000000"/>
+          <w:bdr w:val="none" w:sz="0" w:space="0" w:color="auto" w:frame="1"/>
+        </w:rPr>
+        <w:t>Coefficients:</w:t>
+      </w:r>
+    </w:p>
+    <w:p>
+      <w:pPr>
+        <w:pStyle w:val="HTMLPreformatted"/>
+        <w:shd w:val="clear" w:color="auto" w:fill="FFFFFF"/>
+        <w:wordWrap w:val="0"/>
+        <w:spacing w:line="225" w:lineRule="atLeast"/>
+        <w:rPr>
+          <w:rStyle w:val="gnkrckgcgsb"/>
+          <w:rFonts w:ascii="Lucida Console" w:hAnsi="Lucida Console"/>
+          <w:color w:val="000000"/>
+          <w:bdr w:val="none" w:sz="0" w:space="0" w:color="auto" w:frame="1"/>
+        </w:rPr>
+      </w:pPr>
+      <w:r>
+        <w:rPr>
+          <w:rStyle w:val="gnkrckgcgsb"/>
+          <w:rFonts w:ascii="Lucida Console" w:hAnsi="Lucida Console"/>
+          <w:color w:val="000000"/>
+          <w:bdr w:val="none" w:sz="0" w:space="0" w:color="auto" w:frame="1"/>
+        </w:rPr>
+        <w:t xml:space="preserve">                                      Estimate Std. Error t value Pr(&gt;|t|)    </w:t>
+      </w:r>
+    </w:p>
+    <w:p>
+      <w:pPr>
+        <w:pStyle w:val="HTMLPreformatted"/>
+        <w:shd w:val="clear" w:color="auto" w:fill="FFFFFF"/>
+        <w:wordWrap w:val="0"/>
+        <w:spacing w:line="225" w:lineRule="atLeast"/>
+        <w:rPr>
+          <w:rStyle w:val="gnkrckgcgsb"/>
+          <w:rFonts w:ascii="Lucida Console" w:hAnsi="Lucida Console"/>
+          <w:color w:val="000000"/>
+          <w:bdr w:val="none" w:sz="0" w:space="0" w:color="auto" w:frame="1"/>
+        </w:rPr>
+      </w:pPr>
+      <w:r>
+        <w:rPr>
+          <w:rStyle w:val="gnkrckgcgsb"/>
+          <w:rFonts w:ascii="Lucida Console" w:hAnsi="Lucida Console"/>
+          <w:color w:val="000000"/>
+          <w:bdr w:val="none" w:sz="0" w:space="0" w:color="auto" w:frame="1"/>
+        </w:rPr>
+        <w:t>(Intercept)                             7.4039     0.3777  19.604  &lt; 2e-16 ***</w:t>
+      </w:r>
+    </w:p>
+    <w:p>
+      <w:pPr>
+        <w:pStyle w:val="HTMLPreformatted"/>
+        <w:shd w:val="clear" w:color="auto" w:fill="FFFFFF"/>
+        <w:wordWrap w:val="0"/>
+        <w:spacing w:line="225" w:lineRule="atLeast"/>
+        <w:rPr>
+          <w:rStyle w:val="gnkrckgcgsb"/>
+          <w:rFonts w:ascii="Lucida Console" w:hAnsi="Lucida Console"/>
+          <w:color w:val="000000"/>
+          <w:bdr w:val="none" w:sz="0" w:space="0" w:color="auto" w:frame="1"/>
+        </w:rPr>
+      </w:pPr>
+      <w:r>
+        <w:rPr>
+          <w:rStyle w:val="gnkrckgcgsb"/>
+          <w:rFonts w:ascii="Lucida Console" w:hAnsi="Lucida Console"/>
+          <w:color w:val="000000"/>
+          <w:bdr w:val="none" w:sz="0" w:space="0" w:color="auto" w:frame="1"/>
+        </w:rPr>
+        <w:t>comparisonfield modified gis selected   3.2020     0.5596   5.722 1.21e-08 ***</w:t>
+      </w:r>
+    </w:p>
+    <w:p>
+      <w:pPr>
+        <w:pStyle w:val="HTMLPreformatted"/>
+        <w:shd w:val="clear" w:color="auto" w:fill="FFFFFF"/>
+        <w:wordWrap w:val="0"/>
+        <w:spacing w:line="225" w:lineRule="atLeast"/>
+        <w:rPr>
+          <w:rStyle w:val="gnkrckgcgsb"/>
+          <w:rFonts w:ascii="Lucida Console" w:hAnsi="Lucida Console"/>
+          <w:color w:val="000000"/>
+          <w:bdr w:val="none" w:sz="0" w:space="0" w:color="auto" w:frame="1"/>
+        </w:rPr>
+      </w:pPr>
+      <w:r>
+        <w:rPr>
+          <w:rStyle w:val="gnkrckgcgsb"/>
+          <w:rFonts w:ascii="Lucida Console" w:hAnsi="Lucida Console"/>
+          <w:color w:val="000000"/>
+          <w:bdr w:val="none" w:sz="0" w:space="0" w:color="auto" w:frame="1"/>
+        </w:rPr>
+        <w:t>comparisonfield selected - industry    -1.7210     0.4092  -4.206 2.71e-05 ***</w:t>
+      </w:r>
+    </w:p>
+    <w:p>
+      <w:pPr>
+        <w:pStyle w:val="HTMLPreformatted"/>
+        <w:shd w:val="clear" w:color="auto" w:fill="FFFFFF"/>
+        <w:wordWrap w:val="0"/>
+        <w:spacing w:line="225" w:lineRule="atLeast"/>
+        <w:rPr>
+          <w:rStyle w:val="gnkrckgcgsb"/>
+          <w:rFonts w:ascii="Lucida Console" w:hAnsi="Lucida Console"/>
+          <w:color w:val="000000"/>
+          <w:bdr w:val="none" w:sz="0" w:space="0" w:color="auto" w:frame="1"/>
+        </w:rPr>
+      </w:pPr>
+      <w:r>
+        <w:rPr>
+          <w:rStyle w:val="gnkrckgcgsb"/>
+          <w:rFonts w:ascii="Lucida Console" w:hAnsi="Lucida Console"/>
+          <w:color w:val="000000"/>
+          <w:bdr w:val="none" w:sz="0" w:space="0" w:color="auto" w:frame="1"/>
+        </w:rPr>
+        <w:t>comparisonfield selected - intensive    2.1049     0.5871   3.585 0.000344 ***</w:t>
+      </w:r>
+    </w:p>
+    <w:p>
+      <w:pPr>
+        <w:pStyle w:val="HTMLPreformatted"/>
+        <w:shd w:val="clear" w:color="auto" w:fill="FFFFFF"/>
+        <w:wordWrap w:val="0"/>
+        <w:spacing w:line="225" w:lineRule="atLeast"/>
+        <w:rPr>
+          <w:rStyle w:val="gnkrckgcgsb"/>
+          <w:rFonts w:ascii="Lucida Console" w:hAnsi="Lucida Console"/>
+          <w:color w:val="000000"/>
+          <w:bdr w:val="none" w:sz="0" w:space="0" w:color="auto" w:frame="1"/>
+        </w:rPr>
+      </w:pPr>
+      <w:r>
+        <w:rPr>
+          <w:rStyle w:val="gnkrckgcgsb"/>
+          <w:rFonts w:ascii="Lucida Console" w:hAnsi="Lucida Console"/>
+          <w:color w:val="000000"/>
+          <w:bdr w:val="none" w:sz="0" w:space="0" w:color="auto" w:frame="1"/>
+        </w:rPr>
+        <w:t>comparisonfield selected - other        6.2734     0.4422  14.186  &lt; 2e-16 ***</w:t>
+      </w:r>
+    </w:p>
+    <w:p>
+      <w:pPr>
+        <w:pStyle w:val="HTMLPreformatted"/>
+        <w:shd w:val="clear" w:color="auto" w:fill="FFFFFF"/>
+        <w:wordWrap w:val="0"/>
+        <w:spacing w:line="225" w:lineRule="atLeast"/>
+        <w:rPr>
+          <w:rStyle w:val="gnkrckgcgsb"/>
+          <w:rFonts w:ascii="Lucida Console" w:hAnsi="Lucida Console"/>
+          <w:color w:val="000000"/>
+          <w:bdr w:val="none" w:sz="0" w:space="0" w:color="auto" w:frame="1"/>
+        </w:rPr>
+      </w:pPr>
+      <w:r>
+        <w:rPr>
+          <w:rStyle w:val="gnkrckgcgsb"/>
+          <w:rFonts w:ascii="Lucida Console" w:hAnsi="Lucida Console"/>
+          <w:color w:val="000000"/>
+          <w:bdr w:val="none" w:sz="0" w:space="0" w:color="auto" w:frame="1"/>
+        </w:rPr>
+        <w:t>quality                                -1.1616     0.1912  -6.075 1.48e-09 ***</w:t>
+      </w:r>
+    </w:p>
+    <w:p>
+      <w:pPr>
+        <w:pStyle w:val="HTMLPreformatted"/>
+        <w:shd w:val="clear" w:color="auto" w:fill="FFFFFF"/>
+        <w:wordWrap w:val="0"/>
+        <w:spacing w:line="225" w:lineRule="atLeast"/>
+        <w:rPr>
+          <w:rStyle w:val="gnkrckgcgsb"/>
+          <w:rFonts w:ascii="Lucida Console" w:hAnsi="Lucida Console"/>
+          <w:color w:val="000000"/>
+          <w:bdr w:val="none" w:sz="0" w:space="0" w:color="auto" w:frame="1"/>
+          <w:lang w:val="fr-CA"/>
+        </w:rPr>
+      </w:pPr>
+      <w:r>
+        <w:rPr>
+          <w:rStyle w:val="gnkrckgcgsb"/>
+          <w:rFonts w:ascii="Lucida Console" w:hAnsi="Lucida Console"/>
+          <w:color w:val="000000"/>
+          <w:bdr w:val="none" w:sz="0" w:space="0" w:color="auto" w:frame="1"/>
+          <w:lang w:val="fr-CA"/>
+        </w:rPr>
+        <w:t>---</w:t>
+      </w:r>
+    </w:p>
+    <w:p>
+      <w:pPr>
+        <w:pStyle w:val="HTMLPreformatted"/>
+        <w:shd w:val="clear" w:color="auto" w:fill="FFFFFF"/>
+        <w:wordWrap w:val="0"/>
+        <w:spacing w:line="225" w:lineRule="atLeast"/>
+        <w:rPr>
+          <w:rStyle w:val="gnkrckgcgsb"/>
+          <w:rFonts w:ascii="Lucida Console" w:hAnsi="Lucida Console"/>
+          <w:color w:val="000000"/>
+          <w:bdr w:val="none" w:sz="0" w:space="0" w:color="auto" w:frame="1"/>
+        </w:rPr>
+      </w:pPr>
+      <w:r>
+        <w:rPr>
+          <w:rStyle w:val="gnkrckgcgsb"/>
+          <w:rFonts w:ascii="Lucida Console" w:hAnsi="Lucida Console"/>
+          <w:color w:val="000000"/>
+          <w:bdr w:val="none" w:sz="0" w:space="0" w:color="auto" w:frame="1"/>
+          <w:lang w:val="fr-CA"/>
+        </w:rPr>
+        <w:t xml:space="preserve">Signif. codes:  0 ‘***’ 0.001 ‘**’ 0.01 ‘*’ 0.05 ‘.’ </w:t>
+      </w:r>
+      <w:r>
+        <w:rPr>
+          <w:rStyle w:val="gnkrckgcgsb"/>
+          <w:rFonts w:ascii="Lucida Console" w:hAnsi="Lucida Console"/>
+          <w:color w:val="000000"/>
+          <w:bdr w:val="none" w:sz="0" w:space="0" w:color="auto" w:frame="1"/>
+        </w:rPr>
+        <w:t>0.1 ‘ ’ 1</w:t>
+      </w:r>
+    </w:p>
+    <w:p>
+      <w:pPr>
+        <w:pStyle w:val="HTMLPreformatted"/>
+        <w:shd w:val="clear" w:color="auto" w:fill="FFFFFF"/>
+        <w:wordWrap w:val="0"/>
+        <w:spacing w:line="225" w:lineRule="atLeast"/>
+        <w:rPr>
+          <w:rStyle w:val="gnkrckgcgsb"/>
+          <w:rFonts w:ascii="Lucida Console" w:hAnsi="Lucida Console"/>
+          <w:color w:val="000000"/>
+          <w:bdr w:val="none" w:sz="0" w:space="0" w:color="auto" w:frame="1"/>
+        </w:rPr>
+      </w:pPr>
+    </w:p>
+    <w:p>
+      <w:pPr>
+        <w:pStyle w:val="HTMLPreformatted"/>
+        <w:shd w:val="clear" w:color="auto" w:fill="FFFFFF"/>
+        <w:wordWrap w:val="0"/>
+        <w:spacing w:line="225" w:lineRule="atLeast"/>
+        <w:rPr>
+          <w:rStyle w:val="gnkrckgcgsb"/>
+          <w:rFonts w:ascii="Lucida Console" w:hAnsi="Lucida Console"/>
+          <w:color w:val="000000"/>
+          <w:bdr w:val="none" w:sz="0" w:space="0" w:color="auto" w:frame="1"/>
+        </w:rPr>
+      </w:pPr>
+      <w:r>
+        <w:rPr>
+          <w:rStyle w:val="gnkrckgcgsb"/>
+          <w:rFonts w:ascii="Lucida Console" w:hAnsi="Lucida Console"/>
+          <w:color w:val="000000"/>
+          <w:bdr w:val="none" w:sz="0" w:space="0" w:color="auto" w:frame="1"/>
+        </w:rPr>
+        <w:t>Residual standard error: 6.467 on 2017 degrees of freedom</w:t>
+      </w:r>
+    </w:p>
+    <w:p>
+      <w:pPr>
+        <w:pStyle w:val="HTMLPreformatted"/>
+        <w:shd w:val="clear" w:color="auto" w:fill="FFFFFF"/>
+        <w:wordWrap w:val="0"/>
+        <w:spacing w:line="225" w:lineRule="atLeast"/>
+        <w:rPr>
+          <w:rStyle w:val="gnkrckgcgsb"/>
+          <w:rFonts w:ascii="Lucida Console" w:hAnsi="Lucida Console"/>
+          <w:color w:val="000000"/>
+          <w:bdr w:val="none" w:sz="0" w:space="0" w:color="auto" w:frame="1"/>
+        </w:rPr>
+      </w:pPr>
+      <w:r>
+        <w:rPr>
+          <w:rStyle w:val="gnkrckgcgsb"/>
+          <w:rFonts w:ascii="Lucida Console" w:hAnsi="Lucida Console"/>
+          <w:color w:val="000000"/>
+          <w:bdr w:val="none" w:sz="0" w:space="0" w:color="auto" w:frame="1"/>
+        </w:rPr>
+        <w:t xml:space="preserve">  (73 observations deleted due to missingness)</w:t>
+      </w:r>
+    </w:p>
+    <w:p>
+      <w:pPr>
+        <w:pStyle w:val="HTMLPreformatted"/>
+        <w:shd w:val="clear" w:color="auto" w:fill="FFFFFF"/>
+        <w:wordWrap w:val="0"/>
+        <w:spacing w:line="225" w:lineRule="atLeast"/>
+        <w:rPr>
+          <w:rStyle w:val="gnkrckgcgsb"/>
+          <w:rFonts w:ascii="Lucida Console" w:hAnsi="Lucida Console"/>
+          <w:color w:val="000000"/>
+          <w:bdr w:val="none" w:sz="0" w:space="0" w:color="auto" w:frame="1"/>
+        </w:rPr>
+      </w:pPr>
+      <w:r>
+        <w:rPr>
+          <w:rStyle w:val="gnkrckgcgsb"/>
+          <w:rFonts w:ascii="Lucida Console" w:hAnsi="Lucida Console"/>
+          <w:color w:val="000000"/>
+          <w:bdr w:val="none" w:sz="0" w:space="0" w:color="auto" w:frame="1"/>
+        </w:rPr>
+        <w:t>Multiple R-squared:  0.1981,</w:t>
+      </w:r>
+      <w:r>
+        <w:rPr>
+          <w:rStyle w:val="gnkrckgcgsb"/>
+          <w:rFonts w:ascii="Lucida Console" w:hAnsi="Lucida Console"/>
+          <w:color w:val="000000"/>
+          <w:bdr w:val="none" w:sz="0" w:space="0" w:color="auto" w:frame="1"/>
+        </w:rPr>
+        <w:tab/>
+        <w:t xml:space="preserve">Adjusted R-squared:  0.1961 </w:t>
+      </w:r>
+    </w:p>
+    <w:p>
+      <w:pPr>
+        <w:pStyle w:val="HTMLPreformatted"/>
+        <w:shd w:val="clear" w:color="auto" w:fill="FFFFFF"/>
+        <w:wordWrap w:val="0"/>
+        <w:spacing w:line="225" w:lineRule="atLeast"/>
+        <w:rPr>
+          <w:rFonts w:ascii="Lucida Console" w:hAnsi="Lucida Console"/>
+          <w:color w:val="000000"/>
+        </w:rPr>
+      </w:pPr>
+      <w:r>
+        <w:rPr>
+          <w:rStyle w:val="gnkrckgcgsb"/>
+          <w:rFonts w:ascii="Lucida Console" w:hAnsi="Lucida Console"/>
+          <w:color w:val="000000"/>
+          <w:bdr w:val="none" w:sz="0" w:space="0" w:color="auto" w:frame="1"/>
+        </w:rPr>
+        <w:t>F-statistic: 99.64 on 5 and 2017 DF,  p-value: &lt; 2.2e-16</w:t>
+      </w:r>
+    </w:p>
+    <w:p>
+      <w:pPr>
+        <w:rPr>
+          <w:b/>
+        </w:rPr>
+      </w:pPr>
+      <w:r>
+        <w:rPr>
+          <w:b/>
+        </w:rPr>
+        <w:lastRenderedPageBreak/>
         <w:t>Plots that were field selected</w:t>
       </w:r>
+      <w:bookmarkStart w:id="0" w:name="_GoBack"/>
+      <w:bookmarkEnd w:id="0"/>
     </w:p>
     <w:p>
       <w:pPr>
@@ -677,21 +2482,8 @@
           <w:numId w:val="6"/>
         </w:numPr>
       </w:pPr>
-      <w:proofErr w:type="spellStart"/>
-      <w:r>
-        <w:t>Amaruq</w:t>
-      </w:r>
-      <w:proofErr w:type="spellEnd"/>
-      <w:r>
-        <w:t xml:space="preserve"> &amp; </w:t>
-      </w:r>
-      <w:proofErr w:type="spellStart"/>
-      <w:r>
-        <w:t>Meadowbank</w:t>
-      </w:r>
-      <w:proofErr w:type="spellEnd"/>
-      <w:r>
-        <w:t xml:space="preserve"> Mine Project</w:t>
+      <w:r>
+        <w:t>Amaruq &amp; Meadowbank Mine Project</w:t>
       </w:r>
       <w:r>
         <w:t>: 85 plots</w:t>
@@ -705,22 +2497,8 @@
           <w:numId w:val="6"/>
         </w:numPr>
       </w:pPr>
-      <w:proofErr w:type="spellStart"/>
-      <w:r>
-        <w:lastRenderedPageBreak/>
-        <w:t>Gahcho</w:t>
-      </w:r>
-      <w:proofErr w:type="spellEnd"/>
-      <w:r>
-        <w:t xml:space="preserve"> </w:t>
-      </w:r>
-      <w:proofErr w:type="spellStart"/>
-      <w:r>
-        <w:t>Kué</w:t>
-      </w:r>
-      <w:proofErr w:type="spellEnd"/>
-      <w:r>
-        <w:t xml:space="preserve"> Mine Project</w:t>
+      <w:r>
+        <w:t>Gahcho Kué Mine Project</w:t>
       </w:r>
       <w:r>
         <w:t>: 25 plots</w:t>
@@ -749,13 +2527,8 @@
           <w:numId w:val="6"/>
         </w:numPr>
       </w:pPr>
-      <w:proofErr w:type="spellStart"/>
-      <w:r>
-        <w:t>Izok</w:t>
-      </w:r>
-      <w:proofErr w:type="spellEnd"/>
-      <w:r>
-        <w:t xml:space="preserve"> Mine Project</w:t>
+      <w:r>
+        <w:t>Izok Mine Project</w:t>
       </w:r>
       <w:r>
         <w:t>: 82 plots</w:t>
@@ -769,13 +2542,8 @@
           <w:numId w:val="6"/>
         </w:numPr>
       </w:pPr>
-      <w:proofErr w:type="spellStart"/>
-      <w:r>
-        <w:t>Kiggavik</w:t>
-      </w:r>
-      <w:proofErr w:type="spellEnd"/>
-      <w:r>
-        <w:t xml:space="preserve"> Mine Project</w:t>
+      <w:r>
+        <w:t>Kiggavik Mine Project</w:t>
       </w:r>
       <w:r>
         <w:t>: 44 plots</w:t>
@@ -819,13 +2587,8 @@
           <w:numId w:val="6"/>
         </w:numPr>
       </w:pPr>
-      <w:proofErr w:type="spellStart"/>
-      <w:r>
-        <w:t>Meliadine</w:t>
-      </w:r>
-      <w:proofErr w:type="spellEnd"/>
-      <w:r>
-        <w:t xml:space="preserve"> Mine Project</w:t>
+      <w:r>
+        <w:t>Meliadine Mine Project</w:t>
       </w:r>
       <w:r>
         <w:t>: 16 plots</w:t>
@@ -839,13 +2602,8 @@
           <w:numId w:val="6"/>
         </w:numPr>
       </w:pPr>
-      <w:proofErr w:type="spellStart"/>
-      <w:r>
-        <w:t>Tahera</w:t>
-      </w:r>
-      <w:proofErr w:type="spellEnd"/>
-      <w:r>
-        <w:t xml:space="preserve"> Mine Project</w:t>
+      <w:r>
+        <w:t>Tahera Mine Project</w:t>
       </w:r>
       <w:r>
         <w:t>: 9 plots</w:t>
@@ -1309,6 +3067,7 @@
                 <w:color w:val="000000"/>
                 <w:lang w:eastAsia="en-CA"/>
               </w:rPr>
+              <w:lastRenderedPageBreak/>
               <w:t>ALE-1670</w:t>
             </w:r>
           </w:p>
@@ -1575,7 +3334,6 @@
                 <w:color w:val="000000"/>
                 <w:lang w:eastAsia="en-CA"/>
               </w:rPr>
-              <w:lastRenderedPageBreak/>
               <w:t>CLGT-92021</w:t>
             </w:r>
           </w:p>
@@ -1758,13 +3516,8 @@
         <w:t xml:space="preserve">1 plot, 2006, Southampton region, Coats Island, </w:t>
       </w:r>
       <w:r>
-        <w:t>COI-</w:t>
-      </w:r>
-      <w:proofErr w:type="spellStart"/>
-      <w:r>
-        <w:t>IntB</w:t>
-      </w:r>
-      <w:proofErr w:type="spellEnd"/>
+        <w:t>COI-IntB</w:t>
+      </w:r>
     </w:p>
     <w:p>
       <w:pPr>
@@ -1950,6 +3703,9 @@
       <w:r>
         <w:t>Seems OK</w:t>
       </w:r>
+      <w:r>
+        <w:t>?</w:t>
+      </w:r>
     </w:p>
     <w:p>
       <w:pPr>
@@ -1979,6 +3735,7 @@
     <w:p/>
     <w:p>
       <w:r>
+        <w:lastRenderedPageBreak/>
         <w:t>Not sure</w:t>
       </w:r>
     </w:p>
@@ -1993,92 +3750,33 @@
       <w:r>
         <w:t>Moved due to high shrub, large lakes, mudflat, snow cover – how were they modified?</w:t>
       </w:r>
-    </w:p>
-    <w:p/>
-    <w:p>
-      <w:r>
-        <w:t>**Alert, Rasmussen Lowlands seem questionable</w:t>
+      <w:r>
+        <w:t xml:space="preserve"> Did people just choose an spot that looked like there would be more birds?</w:t>
       </w:r>
     </w:p>
     <w:p/>
     <w:p/>
+    <w:p>
+      <w:pPr>
+        <w:rPr>
+          <w:b/>
+        </w:rPr>
+      </w:pPr>
+      <w:r>
+        <w:rPr>
+          <w:b/>
+        </w:rPr>
+        <w:t>Plots with a weird areas, shapes, proportion surveyed</w:t>
+      </w:r>
+    </w:p>
+    <w:p>
+      <w:pPr>
+        <w:rPr>
+          <w:b/>
+        </w:rPr>
+      </w:pPr>
+    </w:p>
     <w:p/>
-    <w:p/>
-    <w:p>
-      <w:pPr>
-        <w:rPr>
-          <w:b/>
-        </w:rPr>
-      </w:pPr>
-      <w:r>
-        <w:rPr>
-          <w:b/>
-        </w:rPr>
-        <w:t>Plots with a weird areas, shapes, proportion surveyed</w:t>
-      </w:r>
-    </w:p>
-    <w:p>
-      <w:pPr>
-        <w:rPr>
-          <w:b/>
-        </w:rPr>
-      </w:pPr>
-    </w:p>
-    <w:p/>
-    <w:p/>
-    <w:p/>
-    <w:p/>
-    <w:p/>
-    <w:p>
-      <w:r>
-        <w:t>Nest questions: what is the difference between being very conservative and very liberal with inclusion?</w:t>
-      </w:r>
-    </w:p>
-    <w:p>
-      <w:pPr>
-        <w:pStyle w:val="ListParagraph"/>
-        <w:numPr>
-          <w:ilvl w:val="0"/>
-          <w:numId w:val="7"/>
-        </w:numPr>
-      </w:pPr>
-      <w:r>
-        <w:t>Keep all, exclude all, remove based on weird comments, remove specific regions/intensives/industry, remove plots that have multiple red flags</w:t>
-      </w:r>
-      <w:r>
-        <w:t xml:space="preserve"> (? Are there even any?)</w:t>
-      </w:r>
-    </w:p>
-    <w:p>
-      <w:pPr>
-        <w:pStyle w:val="ListParagraph"/>
-        <w:numPr>
-          <w:ilvl w:val="0"/>
-          <w:numId w:val="7"/>
-        </w:numPr>
-      </w:pPr>
-      <w:r>
-        <w:t>Two-sample T-tests</w:t>
-      </w:r>
-    </w:p>
-    <w:p>
-      <w:r>
-        <w:tab/>
-        <w:t>-sample size</w:t>
-      </w:r>
-    </w:p>
-    <w:p>
-      <w:r>
-        <w:tab/>
-        <w:t>-number of birds observed</w:t>
-      </w:r>
-    </w:p>
-    <w:p>
-      <w:r>
-        <w:tab/>
-        <w:t>-habitat type</w:t>
-      </w:r>
-    </w:p>
     <w:p/>
     <w:sectPr>
       <w:pgSz w:w="12240" w:h="15840"/>
@@ -3373,6 +5071,157 @@
       <w:contextualSpacing/>
     </w:pPr>
   </w:style>
+  <w:style w:type="paragraph" w:styleId="HTMLPreformatted">
+    <w:name w:val="HTML Preformatted"/>
+    <w:basedOn w:val="Normal"/>
+    <w:link w:val="HTMLPreformattedChar"/>
+    <w:uiPriority w:val="99"/>
+    <w:unhideWhenUsed/>
+    <w:rsid w:val="00F70265"/>
+    <w:pPr>
+      <w:tabs>
+        <w:tab w:val="left" w:pos="916"/>
+        <w:tab w:val="left" w:pos="1832"/>
+        <w:tab w:val="left" w:pos="2748"/>
+        <w:tab w:val="left" w:pos="3664"/>
+        <w:tab w:val="left" w:pos="4580"/>
+        <w:tab w:val="left" w:pos="5496"/>
+        <w:tab w:val="left" w:pos="6412"/>
+        <w:tab w:val="left" w:pos="7328"/>
+        <w:tab w:val="left" w:pos="8244"/>
+        <w:tab w:val="left" w:pos="9160"/>
+        <w:tab w:val="left" w:pos="10076"/>
+        <w:tab w:val="left" w:pos="10992"/>
+        <w:tab w:val="left" w:pos="11908"/>
+        <w:tab w:val="left" w:pos="12824"/>
+        <w:tab w:val="left" w:pos="13740"/>
+        <w:tab w:val="left" w:pos="14656"/>
+      </w:tabs>
+      <w:spacing w:after="0" w:line="240" w:lineRule="auto"/>
+    </w:pPr>
+    <w:rPr>
+      <w:rFonts w:ascii="Courier New" w:eastAsia="Times New Roman" w:hAnsi="Courier New" w:cs="Courier New"/>
+      <w:sz w:val="20"/>
+      <w:szCs w:val="20"/>
+      <w:lang w:eastAsia="en-CA"/>
+    </w:rPr>
+  </w:style>
+  <w:style w:type="character" w:customStyle="1" w:styleId="HTMLPreformattedChar">
+    <w:name w:val="HTML Preformatted Char"/>
+    <w:basedOn w:val="DefaultParagraphFont"/>
+    <w:link w:val="HTMLPreformatted"/>
+    <w:uiPriority w:val="99"/>
+    <w:rsid w:val="00F70265"/>
+    <w:rPr>
+      <w:rFonts w:ascii="Courier New" w:eastAsia="Times New Roman" w:hAnsi="Courier New" w:cs="Courier New"/>
+      <w:sz w:val="20"/>
+      <w:szCs w:val="20"/>
+      <w:lang w:eastAsia="en-CA"/>
+    </w:rPr>
+  </w:style>
+  <w:style w:type="character" w:customStyle="1" w:styleId="gnkrckgcgsb">
+    <w:name w:val="gnkrckgcgsb"/>
+    <w:basedOn w:val="DefaultParagraphFont"/>
+    <w:rsid w:val="00F70265"/>
+  </w:style>
+  <w:style w:type="character" w:styleId="CommentReference">
+    <w:name w:val="annotation reference"/>
+    <w:basedOn w:val="DefaultParagraphFont"/>
+    <w:uiPriority w:val="99"/>
+    <w:semiHidden/>
+    <w:unhideWhenUsed/>
+    <w:rsid w:val="006860A4"/>
+    <w:rPr>
+      <w:sz w:val="16"/>
+      <w:szCs w:val="16"/>
+    </w:rPr>
+  </w:style>
+  <w:style w:type="paragraph" w:styleId="CommentText">
+    <w:name w:val="annotation text"/>
+    <w:basedOn w:val="Normal"/>
+    <w:link w:val="CommentTextChar"/>
+    <w:uiPriority w:val="99"/>
+    <w:semiHidden/>
+    <w:unhideWhenUsed/>
+    <w:rsid w:val="006860A4"/>
+    <w:pPr>
+      <w:spacing w:line="240" w:lineRule="auto"/>
+    </w:pPr>
+    <w:rPr>
+      <w:sz w:val="20"/>
+      <w:szCs w:val="20"/>
+    </w:rPr>
+  </w:style>
+  <w:style w:type="character" w:customStyle="1" w:styleId="CommentTextChar">
+    <w:name w:val="Comment Text Char"/>
+    <w:basedOn w:val="DefaultParagraphFont"/>
+    <w:link w:val="CommentText"/>
+    <w:uiPriority w:val="99"/>
+    <w:semiHidden/>
+    <w:rsid w:val="006860A4"/>
+    <w:rPr>
+      <w:sz w:val="20"/>
+      <w:szCs w:val="20"/>
+    </w:rPr>
+  </w:style>
+  <w:style w:type="paragraph" w:styleId="CommentSubject">
+    <w:name w:val="annotation subject"/>
+    <w:basedOn w:val="CommentText"/>
+    <w:next w:val="CommentText"/>
+    <w:link w:val="CommentSubjectChar"/>
+    <w:uiPriority w:val="99"/>
+    <w:semiHidden/>
+    <w:unhideWhenUsed/>
+    <w:rsid w:val="006860A4"/>
+    <w:rPr>
+      <w:b/>
+      <w:bCs/>
+    </w:rPr>
+  </w:style>
+  <w:style w:type="character" w:customStyle="1" w:styleId="CommentSubjectChar">
+    <w:name w:val="Comment Subject Char"/>
+    <w:basedOn w:val="CommentTextChar"/>
+    <w:link w:val="CommentSubject"/>
+    <w:uiPriority w:val="99"/>
+    <w:semiHidden/>
+    <w:rsid w:val="006860A4"/>
+    <w:rPr>
+      <w:b/>
+      <w:bCs/>
+      <w:sz w:val="20"/>
+      <w:szCs w:val="20"/>
+    </w:rPr>
+  </w:style>
+  <w:style w:type="paragraph" w:styleId="BalloonText">
+    <w:name w:val="Balloon Text"/>
+    <w:basedOn w:val="Normal"/>
+    <w:link w:val="BalloonTextChar"/>
+    <w:uiPriority w:val="99"/>
+    <w:semiHidden/>
+    <w:unhideWhenUsed/>
+    <w:rsid w:val="006860A4"/>
+    <w:pPr>
+      <w:spacing w:after="0" w:line="240" w:lineRule="auto"/>
+    </w:pPr>
+    <w:rPr>
+      <w:rFonts w:ascii="Segoe UI" w:hAnsi="Segoe UI" w:cs="Segoe UI"/>
+      <w:sz w:val="18"/>
+      <w:szCs w:val="18"/>
+    </w:rPr>
+  </w:style>
+  <w:style w:type="character" w:customStyle="1" w:styleId="BalloonTextChar">
+    <w:name w:val="Balloon Text Char"/>
+    <w:basedOn w:val="DefaultParagraphFont"/>
+    <w:link w:val="BalloonText"/>
+    <w:uiPriority w:val="99"/>
+    <w:semiHidden/>
+    <w:rsid w:val="006860A4"/>
+    <w:rPr>
+      <w:rFonts w:ascii="Segoe UI" w:hAnsi="Segoe UI" w:cs="Segoe UI"/>
+      <w:sz w:val="18"/>
+      <w:szCs w:val="18"/>
+    </w:rPr>
+  </w:style>
 </w:styles>
 </file>
 

</xml_diff>